<commit_message>
Actualització versió plantilla DA SIC_PLUS
</commit_message>
<xml_diff>
--- a/static/related/da/Plantilla_DA_CloudPublic_DT_DAQ_V2.3.docx
+++ b/static/related/da/Plantilla_DA_CloudPublic_DT_DAQ_V2.3.docx
@@ -54,7 +54,27 @@
           <w:iCs/>
           <w:color w:val="0070C0"/>
         </w:rPr>
-        <w:t>El blau i cursiva és el text d’instruccions entre &lt;&gt;.  Eliminar abans de presentar el document (inclòs aquest paràgraf) per a la seva revisió, aprovació o publicació, complimentant l’apartat amb la informació requerida amb lletra Arial 10, normal i en color  negre.</w:t>
+        <w:t xml:space="preserve">El blau i cursiva és el text d’instruccions entre &lt;&gt;.  Eliminar abans de presentar el document (inclòs aquest paràgraf) per a la seva revisió, aprovació o publicació, complimentant l’apartat amb la informació requerida amb lletra </w:t>
+      </w:r>
+      <w:proofErr w:type="spellStart"/>
+      <w:r>
+        <w:rPr>
+          <w:rFonts w:cs="Arial"/>
+          <w:i/>
+          <w:iCs/>
+          <w:color w:val="0070C0"/>
+        </w:rPr>
+        <w:t>Arial</w:t>
+      </w:r>
+      <w:proofErr w:type="spellEnd"/>
+      <w:r>
+        <w:rPr>
+          <w:rFonts w:cs="Arial"/>
+          <w:i/>
+          <w:iCs/>
+          <w:color w:val="0070C0"/>
+        </w:rPr>
+        <w:t xml:space="preserve"> 10, normal i en color  negre.</w:t>
       </w:r>
     </w:p>
     <w:p>
@@ -5002,7 +5022,55 @@
           <w:i/>
           <w:color w:val="0070C0"/>
         </w:rPr>
-        <w:t>La pàgina web ha de ser compatible amb els principals navegadors (Google Chrome, Mozilla Firefox, Internet Explorer, etc.)</w:t>
+        <w:t>La pàgina web ha de ser compatible amb els principals navegadors (</w:t>
+      </w:r>
+      <w:proofErr w:type="spellStart"/>
+      <w:r>
+        <w:rPr>
+          <w:i/>
+          <w:color w:val="0070C0"/>
+        </w:rPr>
+        <w:t>Google</w:t>
+      </w:r>
+      <w:proofErr w:type="spellEnd"/>
+      <w:r>
+        <w:rPr>
+          <w:i/>
+          <w:color w:val="0070C0"/>
+        </w:rPr>
+        <w:t xml:space="preserve"> Chrome, </w:t>
+      </w:r>
+      <w:proofErr w:type="spellStart"/>
+      <w:r>
+        <w:rPr>
+          <w:i/>
+          <w:color w:val="0070C0"/>
+        </w:rPr>
+        <w:t>Mozilla</w:t>
+      </w:r>
+      <w:proofErr w:type="spellEnd"/>
+      <w:r>
+        <w:rPr>
+          <w:i/>
+          <w:color w:val="0070C0"/>
+        </w:rPr>
+        <w:t xml:space="preserve"> </w:t>
+      </w:r>
+      <w:proofErr w:type="spellStart"/>
+      <w:r>
+        <w:rPr>
+          <w:i/>
+          <w:color w:val="0070C0"/>
+        </w:rPr>
+        <w:t>Firefox</w:t>
+      </w:r>
+      <w:proofErr w:type="spellEnd"/>
+      <w:r>
+        <w:rPr>
+          <w:i/>
+          <w:color w:val="0070C0"/>
+        </w:rPr>
+        <w:t>, Internet Explorer, etc.)</w:t>
       </w:r>
     </w:p>
     <w:p>
@@ -5943,7 +6011,27 @@
           <w:sz w:val="20"/>
           <w:szCs w:val="20"/>
         </w:rPr>
-        <w:t>Agència de Ciberseguretat de Catalunya</w:t>
+        <w:t xml:space="preserve">Agència de </w:t>
+      </w:r>
+      <w:proofErr w:type="spellStart"/>
+      <w:r>
+        <w:rPr>
+          <w:i w:val="0"/>
+          <w:iCs w:val="0"/>
+          <w:sz w:val="20"/>
+          <w:szCs w:val="20"/>
+        </w:rPr>
+        <w:t>Ciberseguretat</w:t>
+      </w:r>
+      <w:proofErr w:type="spellEnd"/>
+      <w:r>
+        <w:rPr>
+          <w:i w:val="0"/>
+          <w:iCs w:val="0"/>
+          <w:sz w:val="20"/>
+          <w:szCs w:val="20"/>
+        </w:rPr>
+        <w:t xml:space="preserve"> de Catalunya</w:t>
       </w:r>
     </w:p>
     <w:p>
@@ -6033,7 +6121,47 @@
           <w:sz w:val="20"/>
           <w:szCs w:val="20"/>
         </w:rPr>
-        <w:t>Gestor Departament (Department administator)</w:t>
+        <w:t>Gestor Departament (</w:t>
+      </w:r>
+      <w:proofErr w:type="spellStart"/>
+      <w:r>
+        <w:rPr>
+          <w:i w:val="0"/>
+          <w:iCs w:val="0"/>
+          <w:sz w:val="20"/>
+          <w:szCs w:val="20"/>
+        </w:rPr>
+        <w:t>Department</w:t>
+      </w:r>
+      <w:proofErr w:type="spellEnd"/>
+      <w:r>
+        <w:rPr>
+          <w:i w:val="0"/>
+          <w:iCs w:val="0"/>
+          <w:sz w:val="20"/>
+          <w:szCs w:val="20"/>
+        </w:rPr>
+        <w:t xml:space="preserve"> </w:t>
+      </w:r>
+      <w:proofErr w:type="spellStart"/>
+      <w:r>
+        <w:rPr>
+          <w:i w:val="0"/>
+          <w:iCs w:val="0"/>
+          <w:sz w:val="20"/>
+          <w:szCs w:val="20"/>
+        </w:rPr>
+        <w:t>administator</w:t>
+      </w:r>
+      <w:proofErr w:type="spellEnd"/>
+      <w:r>
+        <w:rPr>
+          <w:i w:val="0"/>
+          <w:iCs w:val="0"/>
+          <w:sz w:val="20"/>
+          <w:szCs w:val="20"/>
+        </w:rPr>
+        <w:t>)</w:t>
       </w:r>
       <w:r>
         <w:rPr>
@@ -6132,7 +6260,47 @@
           <w:sz w:val="20"/>
           <w:szCs w:val="20"/>
         </w:rPr>
-        <w:t>Gestor tècnic (Account owner)</w:t>
+        <w:t>Gestor tècnic (</w:t>
+      </w:r>
+      <w:proofErr w:type="spellStart"/>
+      <w:r>
+        <w:rPr>
+          <w:i w:val="0"/>
+          <w:iCs w:val="0"/>
+          <w:sz w:val="20"/>
+          <w:szCs w:val="20"/>
+        </w:rPr>
+        <w:t>Account</w:t>
+      </w:r>
+      <w:proofErr w:type="spellEnd"/>
+      <w:r>
+        <w:rPr>
+          <w:i w:val="0"/>
+          <w:iCs w:val="0"/>
+          <w:sz w:val="20"/>
+          <w:szCs w:val="20"/>
+        </w:rPr>
+        <w:t xml:space="preserve"> </w:t>
+      </w:r>
+      <w:proofErr w:type="spellStart"/>
+      <w:r>
+        <w:rPr>
+          <w:i w:val="0"/>
+          <w:iCs w:val="0"/>
+          <w:sz w:val="20"/>
+          <w:szCs w:val="20"/>
+        </w:rPr>
+        <w:t>owner</w:t>
+      </w:r>
+      <w:proofErr w:type="spellEnd"/>
+      <w:r>
+        <w:rPr>
+          <w:i w:val="0"/>
+          <w:iCs w:val="0"/>
+          <w:sz w:val="20"/>
+          <w:szCs w:val="20"/>
+        </w:rPr>
+        <w:t>)</w:t>
       </w:r>
       <w:r>
         <w:rPr>
@@ -6204,7 +6372,47 @@
           <w:sz w:val="20"/>
           <w:szCs w:val="20"/>
         </w:rPr>
-        <w:t>Gestor proveïdor (Subscription owner)</w:t>
+        <w:t>Gestor proveïdor (</w:t>
+      </w:r>
+      <w:proofErr w:type="spellStart"/>
+      <w:r>
+        <w:rPr>
+          <w:i w:val="0"/>
+          <w:iCs w:val="0"/>
+          <w:sz w:val="20"/>
+          <w:szCs w:val="20"/>
+        </w:rPr>
+        <w:t>Subscription</w:t>
+      </w:r>
+      <w:proofErr w:type="spellEnd"/>
+      <w:r>
+        <w:rPr>
+          <w:i w:val="0"/>
+          <w:iCs w:val="0"/>
+          <w:sz w:val="20"/>
+          <w:szCs w:val="20"/>
+        </w:rPr>
+        <w:t xml:space="preserve"> </w:t>
+      </w:r>
+      <w:proofErr w:type="spellStart"/>
+      <w:r>
+        <w:rPr>
+          <w:i w:val="0"/>
+          <w:iCs w:val="0"/>
+          <w:sz w:val="20"/>
+          <w:szCs w:val="20"/>
+        </w:rPr>
+        <w:t>owner</w:t>
+      </w:r>
+      <w:proofErr w:type="spellEnd"/>
+      <w:r>
+        <w:rPr>
+          <w:i w:val="0"/>
+          <w:iCs w:val="0"/>
+          <w:sz w:val="20"/>
+          <w:szCs w:val="20"/>
+        </w:rPr>
+        <w:t>)</w:t>
       </w:r>
       <w:r>
         <w:rPr>
@@ -7224,7 +7432,25 @@
           <w:iCs/>
           <w:color w:val="0070C0"/>
         </w:rPr>
-        <w:t>Localitzacions (Ubicació física del sistema i dels sistemes externs / CPDs)</w:t>
+        <w:t xml:space="preserve">Localitzacions (Ubicació física del sistema i dels sistemes externs / </w:t>
+      </w:r>
+      <w:proofErr w:type="spellStart"/>
+      <w:r>
+        <w:rPr>
+          <w:i/>
+          <w:iCs/>
+          <w:color w:val="0070C0"/>
+        </w:rPr>
+        <w:t>CPDs</w:t>
+      </w:r>
+      <w:proofErr w:type="spellEnd"/>
+      <w:r>
+        <w:rPr>
+          <w:i/>
+          <w:iCs/>
+          <w:color w:val="0070C0"/>
+        </w:rPr>
+        <w:t>)</w:t>
       </w:r>
     </w:p>
     <w:p>
@@ -7248,7 +7474,49 @@
           <w:iCs/>
           <w:color w:val="000000" w:themeColor="text1"/>
         </w:rPr>
-        <w:t>Descripció dels diferents sistemes externs utilitzats:</w:t>
+        <w:t xml:space="preserve">Descripció dels diferents </w:t>
+      </w:r>
+      <w:r>
+        <w:rPr>
+          <w:iCs/>
+          <w:color w:val="000000" w:themeColor="text1"/>
+        </w:rPr>
+        <w:t>entitats</w:t>
+      </w:r>
+      <w:r>
+        <w:rPr>
+          <w:iCs/>
+          <w:color w:val="000000" w:themeColor="text1"/>
+        </w:rPr>
+        <w:t xml:space="preserve"> extern</w:t>
+      </w:r>
+      <w:r>
+        <w:rPr>
+          <w:iCs/>
+          <w:color w:val="000000" w:themeColor="text1"/>
+        </w:rPr>
+        <w:t>e</w:t>
+      </w:r>
+      <w:r>
+        <w:rPr>
+          <w:iCs/>
+          <w:color w:val="000000" w:themeColor="text1"/>
+        </w:rPr>
+        <w:t>s utilitza</w:t>
+      </w:r>
+      <w:r>
+        <w:rPr>
+          <w:iCs/>
+          <w:color w:val="000000" w:themeColor="text1"/>
+        </w:rPr>
+        <w:t>des</w:t>
+      </w:r>
+      <w:r>
+        <w:rPr>
+          <w:iCs/>
+          <w:color w:val="000000" w:themeColor="text1"/>
+        </w:rPr>
+        <w:t>:</w:t>
       </w:r>
     </w:p>
     <w:p>
@@ -7291,7 +7559,7 @@
                 <w:iCs/>
                 <w:color w:val="FFFFFF" w:themeColor="background1"/>
               </w:rPr>
-              <w:t>Sistema extern</w:t>
+              <w:t>Entitat externa</w:t>
             </w:r>
           </w:p>
         </w:tc>
@@ -7451,7 +7719,49 @@
           <w:iCs/>
           <w:color w:val="000000" w:themeColor="text1"/>
         </w:rPr>
-        <w:t>Detall de la iteració entre el sistema / solució i els sistemes externs:</w:t>
+        <w:t xml:space="preserve">Detall de la iteració entre el sistema / solució i </w:t>
+      </w:r>
+      <w:r>
+        <w:rPr>
+          <w:iCs/>
+          <w:color w:val="000000" w:themeColor="text1"/>
+        </w:rPr>
+        <w:t>les</w:t>
+      </w:r>
+      <w:r>
+        <w:rPr>
+          <w:iCs/>
+          <w:color w:val="000000" w:themeColor="text1"/>
+        </w:rPr>
+        <w:t xml:space="preserve"> </w:t>
+      </w:r>
+      <w:r>
+        <w:rPr>
+          <w:iCs/>
+          <w:color w:val="000000" w:themeColor="text1"/>
+        </w:rPr>
+        <w:t>entitats</w:t>
+      </w:r>
+      <w:r>
+        <w:rPr>
+          <w:iCs/>
+          <w:color w:val="000000" w:themeColor="text1"/>
+        </w:rPr>
+        <w:t xml:space="preserve"> extern</w:t>
+      </w:r>
+      <w:r>
+        <w:rPr>
+          <w:iCs/>
+          <w:color w:val="000000" w:themeColor="text1"/>
+        </w:rPr>
+        <w:t>e</w:t>
+      </w:r>
+      <w:r>
+        <w:rPr>
+          <w:iCs/>
+          <w:color w:val="000000" w:themeColor="text1"/>
+        </w:rPr>
+        <w:t>s:</w:t>
       </w:r>
     </w:p>
     <w:p>
@@ -7493,7 +7803,25 @@
           <w:iCs/>
           <w:color w:val="0070C0"/>
         </w:rPr>
-        <w:t>Nota: Les regles de firewall s’han d’indicar a l’apartat 4.2</w:t>
+        <w:t xml:space="preserve">Nota: Les regles de </w:t>
+      </w:r>
+      <w:proofErr w:type="spellStart"/>
+      <w:r>
+        <w:rPr>
+          <w:i/>
+          <w:iCs/>
+          <w:color w:val="0070C0"/>
+        </w:rPr>
+        <w:t>firewall</w:t>
+      </w:r>
+      <w:proofErr w:type="spellEnd"/>
+      <w:r>
+        <w:rPr>
+          <w:i/>
+          <w:iCs/>
+          <w:color w:val="0070C0"/>
+        </w:rPr>
+        <w:t xml:space="preserve"> s’han d’indicar a l’apartat 4.2</w:t>
       </w:r>
     </w:p>
     <w:p>
@@ -7864,6 +8192,7 @@
               </w:rPr>
               <w:t xml:space="preserve">  </w:t>
             </w:r>
+            <w:proofErr w:type="spellStart"/>
             <w:r>
               <w:rPr>
                 <w:iCs/>
@@ -7871,6 +8200,7 @@
               </w:rPr>
               <w:t>Sftp</w:t>
             </w:r>
+            <w:proofErr w:type="spellEnd"/>
           </w:p>
           <w:p>
             <w:pPr>
@@ -7910,6 +8240,7 @@
               </w:rPr>
               <w:t xml:space="preserve">  </w:t>
             </w:r>
+            <w:proofErr w:type="spellStart"/>
             <w:r>
               <w:rPr>
                 <w:iCs/>
@@ -7924,6 +8255,7 @@
               </w:rPr>
               <w:t>pc</w:t>
             </w:r>
+            <w:proofErr w:type="spellEnd"/>
           </w:p>
           <w:p>
             <w:pPr>
@@ -8228,7 +8560,25 @@
                 <w:iCs/>
                 <w:color w:val="0070C0"/>
               </w:rPr>
-              <w:t xml:space="preserve"> (Volumetries, concurrència, etc)</w:t>
+              <w:t xml:space="preserve"> (Volumetries, concurrència, </w:t>
+            </w:r>
+            <w:proofErr w:type="spellStart"/>
+            <w:r>
+              <w:rPr>
+                <w:i/>
+                <w:iCs/>
+                <w:color w:val="0070C0"/>
+              </w:rPr>
+              <w:t>etc</w:t>
+            </w:r>
+            <w:proofErr w:type="spellEnd"/>
+            <w:r>
+              <w:rPr>
+                <w:i/>
+                <w:iCs/>
+                <w:color w:val="0070C0"/>
+              </w:rPr>
+              <w:t>)</w:t>
             </w:r>
           </w:p>
         </w:tc>
@@ -8283,7 +8633,23 @@
           <w:iCs/>
           <w:color w:val="0070C0"/>
         </w:rPr>
-        <w:t>Diagrama d’actors i taula amb detall de cada un d’ells.</w:t>
+        <w:t>Diagrama d’actors i taula amb detall de cada un d’ells</w:t>
+      </w:r>
+      <w:r>
+        <w:rPr>
+          <w:i/>
+          <w:iCs/>
+          <w:color w:val="0070C0"/>
+        </w:rPr>
+        <w:t xml:space="preserve"> (cal indicar, per cada actor, com s’autenticarà aquest a la solució)</w:t>
+      </w:r>
+      <w:r>
+        <w:rPr>
+          <w:i/>
+          <w:iCs/>
+          <w:color w:val="0070C0"/>
+        </w:rPr>
+        <w:t>.</w:t>
       </w:r>
     </w:p>
     <w:p>
@@ -8499,7 +8865,25 @@
                 <w:iCs/>
                 <w:color w:val="0070C0"/>
               </w:rPr>
-              <w:t>Usuari extern a la Generalitat amb accés a la part privada. Autenticat amb VÀlid.</w:t>
+              <w:t xml:space="preserve">Usuari extern a la Generalitat amb accés a la part privada. Autenticat amb </w:t>
+            </w:r>
+            <w:proofErr w:type="spellStart"/>
+            <w:r>
+              <w:rPr>
+                <w:i/>
+                <w:iCs/>
+                <w:color w:val="0070C0"/>
+              </w:rPr>
+              <w:t>VÀlid</w:t>
+            </w:r>
+            <w:proofErr w:type="spellEnd"/>
+            <w:r>
+              <w:rPr>
+                <w:i/>
+                <w:iCs/>
+                <w:color w:val="0070C0"/>
+              </w:rPr>
+              <w:t>.</w:t>
             </w:r>
           </w:p>
         </w:tc>
@@ -8658,6 +9042,7 @@
                 <w:color w:val="0070C0"/>
               </w:rPr>
             </w:pPr>
+            <w:proofErr w:type="spellStart"/>
             <w:r>
               <w:rPr>
                 <w:i/>
@@ -8666,6 +9051,7 @@
               </w:rPr>
               <w:t>Admin</w:t>
             </w:r>
+            <w:proofErr w:type="spellEnd"/>
           </w:p>
           <w:p>
             <w:pPr>
@@ -9043,6 +9429,12 @@
               </w:rPr>
               <w:t xml:space="preserve">  No</w:t>
             </w:r>
+            <w:r>
+              <w:rPr>
+                <w:iCs/>
+              </w:rPr>
+              <w:t xml:space="preserve"> </w:t>
+            </w:r>
           </w:p>
         </w:tc>
         <w:tc>
@@ -9099,8 +9491,17 @@
                 <w:b/>
                 <w:iCs/>
               </w:rPr>
-              <w:t>Usuari coorporatiu</w:t>
-            </w:r>
+              <w:t xml:space="preserve">Usuari </w:t>
+            </w:r>
+            <w:proofErr w:type="spellStart"/>
+            <w:r>
+              <w:rPr>
+                <w:b/>
+                <w:iCs/>
+              </w:rPr>
+              <w:t>coorporatiu</w:t>
+            </w:r>
+            <w:proofErr w:type="spellEnd"/>
           </w:p>
           <w:p>
             <w:pPr>
@@ -9310,8 +9711,17 @@
                 <w:b/>
                 <w:iCs/>
               </w:rPr>
-              <w:t>VPN coorporativa</w:t>
-            </w:r>
+              <w:t xml:space="preserve">VPN </w:t>
+            </w:r>
+            <w:proofErr w:type="spellStart"/>
+            <w:r>
+              <w:rPr>
+                <w:b/>
+                <w:iCs/>
+              </w:rPr>
+              <w:t>coorporativa</w:t>
+            </w:r>
+            <w:proofErr w:type="spellEnd"/>
           </w:p>
         </w:tc>
         <w:tc>
@@ -9615,7 +10025,21 @@
               <w:rPr>
                 <w:iCs/>
               </w:rPr>
-              <w:t>(Mitjançant ProxyPass)</w:t>
+              <w:t xml:space="preserve">(Mitjançant </w:t>
+            </w:r>
+            <w:proofErr w:type="spellStart"/>
+            <w:r>
+              <w:rPr>
+                <w:iCs/>
+              </w:rPr>
+              <w:t>ProxyPass</w:t>
+            </w:r>
+            <w:proofErr w:type="spellEnd"/>
+            <w:r>
+              <w:rPr>
+                <w:iCs/>
+              </w:rPr>
+              <w:t>)</w:t>
             </w:r>
           </w:p>
         </w:tc>
@@ -9857,7 +10281,23 @@
                 <w:b/>
                 <w:iCs/>
               </w:rPr>
-              <w:t>Màquines internes de CPDs corporatius (Intranet)</w:t>
+              <w:t xml:space="preserve">Màquines internes de </w:t>
+            </w:r>
+            <w:proofErr w:type="spellStart"/>
+            <w:r>
+              <w:rPr>
+                <w:b/>
+                <w:iCs/>
+              </w:rPr>
+              <w:t>CPDs</w:t>
+            </w:r>
+            <w:proofErr w:type="spellEnd"/>
+            <w:r>
+              <w:rPr>
+                <w:b/>
+                <w:iCs/>
+              </w:rPr>
+              <w:t xml:space="preserve"> corporatius (Intranet)</w:t>
             </w:r>
           </w:p>
         </w:tc>
@@ -10269,10 +10709,10 @@
             <v:path o:extrusionok="f" gradientshapeok="t" o:connecttype="rect"/>
             <o:lock v:ext="edit" aspectratio="t"/>
           </v:shapetype>
-          <v:shape id="_x0000_i1030" type="#_x0000_t75" style="width:49.95pt;height:32.25pt" o:ole="">
+          <v:shape id="_x0000_i1025" type="#_x0000_t75" style="width:50.5pt;height:32.25pt" o:ole="">
             <v:imagedata r:id="rId16" o:title=""/>
           </v:shape>
-          <o:OLEObject Type="Embed" ProgID="Package" ShapeID="_x0000_i1030" DrawAspect="Icon" ObjectID="_1784723923" r:id="rId17"/>
+          <o:OLEObject Type="Embed" ProgID="Package" ShapeID="_x0000_i1025" DrawAspect="Icon" ObjectID="_1789916728" r:id="rId17"/>
         </w:object>
       </w:r>
     </w:p>
@@ -10693,7 +11133,15 @@
           <w:iCs/>
           <w:color w:val="0070C0"/>
         </w:rPr>
-        <w:t xml:space="preserve">de serveis </w:t>
+        <w:t>de serveis</w:t>
+      </w:r>
+      <w:r>
+        <w:rPr>
+          <w:i/>
+          <w:iCs/>
+          <w:color w:val="0070C0"/>
+        </w:rPr>
+        <w:t xml:space="preserve">/eines </w:t>
       </w:r>
       <w:r>
         <w:rPr>
@@ -10742,31 +11190,7 @@
                 <w:iCs/>
                 <w:color w:val="FFFFFF" w:themeColor="background1"/>
               </w:rPr>
-              <w:t>S</w:t>
-            </w:r>
-            <w:r>
-              <w:rPr>
-                <w:b/>
-                <w:iCs/>
-                <w:color w:val="FFFFFF" w:themeColor="background1"/>
-              </w:rPr>
-              <w:t xml:space="preserve">erveis </w:t>
-            </w:r>
-            <w:r>
-              <w:rPr>
-                <w:b/>
-                <w:iCs/>
-                <w:color w:val="FFFFFF" w:themeColor="background1"/>
-              </w:rPr>
-              <w:t>extern</w:t>
-            </w:r>
-            <w:r>
-              <w:rPr>
-                <w:b/>
-                <w:iCs/>
-                <w:color w:val="FFFFFF" w:themeColor="background1"/>
-              </w:rPr>
-              <w:t>s</w:t>
+              <w:t>Eines transversals</w:t>
             </w:r>
           </w:p>
         </w:tc>
@@ -11102,7 +11526,25 @@
                 <w:iCs/>
                 <w:color w:val="0070C0"/>
               </w:rPr>
-              <w:t>s del framework del gestor de continguts web transversal?</w:t>
+              <w:t xml:space="preserve">s del </w:t>
+            </w:r>
+            <w:proofErr w:type="spellStart"/>
+            <w:r>
+              <w:rPr>
+                <w:i/>
+                <w:iCs/>
+                <w:color w:val="0070C0"/>
+              </w:rPr>
+              <w:t>framework</w:t>
+            </w:r>
+            <w:proofErr w:type="spellEnd"/>
+            <w:r>
+              <w:rPr>
+                <w:i/>
+                <w:iCs/>
+                <w:color w:val="0070C0"/>
+              </w:rPr>
+              <w:t xml:space="preserve"> del gestor de continguts web transversal?</w:t>
             </w:r>
           </w:p>
           <w:p>
@@ -12311,13 +12753,23 @@
               <w:t xml:space="preserve">s informació consultar el </w:t>
             </w:r>
             <w:hyperlink r:id="rId21" w:anchor="NivellRGPD" w:history="1">
+              <w:proofErr w:type="spellStart"/>
               <w:r>
                 <w:rPr>
                   <w:rStyle w:val="Enlla"/>
                   <w:i/>
                   <w:iCs/>
                 </w:rPr>
-                <w:t>link d'ajuda</w:t>
+                <w:t>link</w:t>
+              </w:r>
+              <w:proofErr w:type="spellEnd"/>
+              <w:r>
+                <w:rPr>
+                  <w:rStyle w:val="Enlla"/>
+                  <w:i/>
+                  <w:iCs/>
+                </w:rPr>
+                <w:t xml:space="preserve"> d'ajuda</w:t>
               </w:r>
             </w:hyperlink>
             <w:r>
@@ -12705,13 +13157,23 @@
               <w:t xml:space="preserve">s informació consultar el </w:t>
             </w:r>
             <w:hyperlink r:id="rId23" w:anchor="NivellDades" w:history="1">
+              <w:proofErr w:type="spellStart"/>
               <w:r>
                 <w:rPr>
                   <w:rStyle w:val="Enlla"/>
                   <w:i/>
                   <w:iCs/>
                 </w:rPr>
-                <w:t>link d'ajuda.</w:t>
+                <w:t>link</w:t>
+              </w:r>
+              <w:proofErr w:type="spellEnd"/>
+              <w:r>
+                <w:rPr>
+                  <w:rStyle w:val="Enlla"/>
+                  <w:i/>
+                  <w:iCs/>
+                </w:rPr>
+                <w:t xml:space="preserve"> d'ajuda.</w:t>
               </w:r>
             </w:hyperlink>
           </w:p>
@@ -13137,7 +13599,23 @@
                 <w:iCs/>
                 <w:color w:val="000000" w:themeColor="text1"/>
               </w:rPr>
-              <w:t>Operacional (ex: SQL/NoSQL)</w:t>
+              <w:t>Operacional (ex: SQL/</w:t>
+            </w:r>
+            <w:proofErr w:type="spellStart"/>
+            <w:r>
+              <w:rPr>
+                <w:iCs/>
+                <w:color w:val="000000" w:themeColor="text1"/>
+              </w:rPr>
+              <w:t>NoSQL</w:t>
+            </w:r>
+            <w:proofErr w:type="spellEnd"/>
+            <w:r>
+              <w:rPr>
+                <w:iCs/>
+                <w:color w:val="000000" w:themeColor="text1"/>
+              </w:rPr>
+              <w:t>)</w:t>
             </w:r>
           </w:p>
           <w:p>
@@ -13273,7 +13751,39 @@
                 <w:iCs/>
                 <w:color w:val="000000" w:themeColor="text1"/>
               </w:rPr>
-              <w:t>Textuals (ex: Elastic Search)</w:t>
+              <w:t xml:space="preserve">Textuals (ex: </w:t>
+            </w:r>
+            <w:proofErr w:type="spellStart"/>
+            <w:r>
+              <w:rPr>
+                <w:iCs/>
+                <w:color w:val="000000" w:themeColor="text1"/>
+              </w:rPr>
+              <w:t>Elastic</w:t>
+            </w:r>
+            <w:proofErr w:type="spellEnd"/>
+            <w:r>
+              <w:rPr>
+                <w:iCs/>
+                <w:color w:val="000000" w:themeColor="text1"/>
+              </w:rPr>
+              <w:t xml:space="preserve"> </w:t>
+            </w:r>
+            <w:proofErr w:type="spellStart"/>
+            <w:r>
+              <w:rPr>
+                <w:iCs/>
+                <w:color w:val="000000" w:themeColor="text1"/>
+              </w:rPr>
+              <w:t>Search</w:t>
+            </w:r>
+            <w:proofErr w:type="spellEnd"/>
+            <w:r>
+              <w:rPr>
+                <w:iCs/>
+                <w:color w:val="000000" w:themeColor="text1"/>
+              </w:rPr>
+              <w:t>)</w:t>
             </w:r>
           </w:p>
           <w:p>
@@ -13318,7 +13828,23 @@
                 <w:iCs/>
                 <w:color w:val="000000" w:themeColor="text1"/>
               </w:rPr>
-              <w:t>Cache (ex: Redis)</w:t>
+              <w:t xml:space="preserve">Cache (ex: </w:t>
+            </w:r>
+            <w:proofErr w:type="spellStart"/>
+            <w:r>
+              <w:rPr>
+                <w:iCs/>
+                <w:color w:val="000000" w:themeColor="text1"/>
+              </w:rPr>
+              <w:t>Redis</w:t>
+            </w:r>
+            <w:proofErr w:type="spellEnd"/>
+            <w:r>
+              <w:rPr>
+                <w:iCs/>
+                <w:color w:val="000000" w:themeColor="text1"/>
+              </w:rPr>
+              <w:t>)</w:t>
             </w:r>
           </w:p>
           <w:p>
@@ -13498,7 +14024,23 @@
                 <w:i/>
                 <w:color w:val="0070C0"/>
               </w:rPr>
-              <w:t>: La part de dimensionament físic (storage) s’ha d’incloure a la vista de desplegament.</w:t>
+              <w:t>: La part de dimensionament físic (</w:t>
+            </w:r>
+            <w:proofErr w:type="spellStart"/>
+            <w:r>
+              <w:rPr>
+                <w:i/>
+                <w:color w:val="0070C0"/>
+              </w:rPr>
+              <w:t>storage</w:t>
+            </w:r>
+            <w:proofErr w:type="spellEnd"/>
+            <w:r>
+              <w:rPr>
+                <w:i/>
+                <w:color w:val="0070C0"/>
+              </w:rPr>
+              <w:t>) s’ha d’incloure a la vista de desplegament.</w:t>
             </w:r>
           </w:p>
         </w:tc>
@@ -13534,6 +14076,13 @@
           <w:color w:val="0070C0"/>
         </w:rPr>
         <w:t>de les principals entitats de dades del servei o solució</w:t>
+      </w:r>
+      <w:r>
+        <w:rPr>
+          <w:i/>
+          <w:color w:val="0070C0"/>
+        </w:rPr>
+        <w:t>.</w:t>
       </w:r>
     </w:p>
     <w:p>
@@ -13715,13 +14264,23 @@
                 <w:color w:val="0070C0"/>
               </w:rPr>
             </w:pPr>
-            <w:r>
-              <w:rPr>
-                <w:i/>
-                <w:iCs/>
-                <w:color w:val="0070C0"/>
-              </w:rPr>
-              <w:t xml:space="preserve">Link al </w:t>
+            <w:proofErr w:type="spellStart"/>
+            <w:r>
+              <w:rPr>
+                <w:i/>
+                <w:iCs/>
+                <w:color w:val="0070C0"/>
+              </w:rPr>
+              <w:t>Link</w:t>
+            </w:r>
+            <w:proofErr w:type="spellEnd"/>
+            <w:r>
+              <w:rPr>
+                <w:i/>
+                <w:iCs/>
+                <w:color w:val="0070C0"/>
+              </w:rPr>
+              <w:t xml:space="preserve"> al </w:t>
             </w:r>
             <w:hyperlink r:id="rId24" w:history="1">
               <w:r>
@@ -14489,8 +15048,18 @@
                 <w:iCs/>
                 <w:color w:val="0070C0"/>
               </w:rPr>
-              <w:t>, batch</w:t>
-            </w:r>
+              <w:t xml:space="preserve">, </w:t>
+            </w:r>
+            <w:proofErr w:type="spellStart"/>
+            <w:r>
+              <w:rPr>
+                <w:i/>
+                <w:iCs/>
+                <w:color w:val="0070C0"/>
+              </w:rPr>
+              <w:t>batch</w:t>
+            </w:r>
+            <w:proofErr w:type="spellEnd"/>
             <w:r>
               <w:rPr>
                 <w:i/>
@@ -14884,13 +15453,23 @@
                 <w:color w:val="0070C0"/>
               </w:rPr>
             </w:pPr>
-            <w:r>
-              <w:rPr>
-                <w:i/>
-                <w:iCs/>
-                <w:color w:val="0070C0"/>
-              </w:rPr>
-              <w:t>Framework Canigó 3.4</w:t>
+            <w:proofErr w:type="spellStart"/>
+            <w:r>
+              <w:rPr>
+                <w:i/>
+                <w:iCs/>
+                <w:color w:val="0070C0"/>
+              </w:rPr>
+              <w:t>Framework</w:t>
+            </w:r>
+            <w:proofErr w:type="spellEnd"/>
+            <w:r>
+              <w:rPr>
+                <w:i/>
+                <w:iCs/>
+                <w:color w:val="0070C0"/>
+              </w:rPr>
+              <w:t xml:space="preserve"> Canigó 3.4</w:t>
             </w:r>
           </w:p>
           <w:p>
@@ -14958,7 +15537,25 @@
                 <w:iCs/>
                 <w:color w:val="0070C0"/>
               </w:rPr>
-              <w:t xml:space="preserve"> Si estan a Maven Central o NPM no </w:t>
+              <w:t xml:space="preserve"> Si estan a </w:t>
+            </w:r>
+            <w:proofErr w:type="spellStart"/>
+            <w:r>
+              <w:rPr>
+                <w:i/>
+                <w:iCs/>
+                <w:color w:val="0070C0"/>
+              </w:rPr>
+              <w:t>Maven</w:t>
+            </w:r>
+            <w:proofErr w:type="spellEnd"/>
+            <w:r>
+              <w:rPr>
+                <w:i/>
+                <w:iCs/>
+                <w:color w:val="0070C0"/>
+              </w:rPr>
+              <w:t xml:space="preserve"> Central o NPM no </w:t>
             </w:r>
             <w:r>
               <w:rPr>
@@ -15304,13 +15901,23 @@
                 <w:color w:val="000000" w:themeColor="text1"/>
               </w:rPr>
             </w:pPr>
+            <w:proofErr w:type="spellStart"/>
             <w:r>
               <w:rPr>
                 <w:b/>
                 <w:iCs/>
                 <w:color w:val="000000" w:themeColor="text1"/>
               </w:rPr>
-              <w:t>Repositori de codi</w:t>
+              <w:t>Repositori</w:t>
+            </w:r>
+            <w:proofErr w:type="spellEnd"/>
+            <w:r>
+              <w:rPr>
+                <w:b/>
+                <w:iCs/>
+                <w:color w:val="000000" w:themeColor="text1"/>
+              </w:rPr>
+              <w:t xml:space="preserve"> de codi</w:t>
             </w:r>
           </w:p>
           <w:p/>
@@ -15348,7 +15955,23 @@
                 <w:iCs/>
                 <w:color w:val="000000" w:themeColor="text1"/>
               </w:rPr>
-              <w:t>Informació del repositori on es puja el codi font.</w:t>
+              <w:t xml:space="preserve">Informació del </w:t>
+            </w:r>
+            <w:proofErr w:type="spellStart"/>
+            <w:r>
+              <w:rPr>
+                <w:iCs/>
+                <w:color w:val="000000" w:themeColor="text1"/>
+              </w:rPr>
+              <w:t>repositori</w:t>
+            </w:r>
+            <w:proofErr w:type="spellEnd"/>
+            <w:r>
+              <w:rPr>
+                <w:iCs/>
+                <w:color w:val="000000" w:themeColor="text1"/>
+              </w:rPr>
+              <w:t xml:space="preserve"> on es puja el codi font.</w:t>
             </w:r>
           </w:p>
           <w:p>
@@ -15368,14 +15991,24 @@
                 <w:color w:val="000000" w:themeColor="text1"/>
               </w:rPr>
             </w:pPr>
-            <w:r>
-              <w:rPr>
-                <w:iCs/>
-                <w:color w:val="000000" w:themeColor="text1"/>
-              </w:rPr>
-              <w:t>Repositoris generals:</w:t>
-            </w:r>
-          </w:p>
+            <w:proofErr w:type="spellStart"/>
+            <w:r>
+              <w:rPr>
+                <w:iCs/>
+                <w:color w:val="000000" w:themeColor="text1"/>
+              </w:rPr>
+              <w:t>Repositoris</w:t>
+            </w:r>
+            <w:proofErr w:type="spellEnd"/>
+            <w:r>
+              <w:rPr>
+                <w:iCs/>
+                <w:color w:val="000000" w:themeColor="text1"/>
+              </w:rPr>
+              <w:t xml:space="preserve"> generals:</w:t>
+            </w:r>
+          </w:p>
+          <w:bookmarkStart w:id="656" w:name="OLE_LINK4"/>
           <w:p>
             <w:pPr>
               <w:jc w:val="left"/>
@@ -15419,7 +16052,144 @@
                 <w:iCs/>
                 <w:color w:val="000000" w:themeColor="text1"/>
               </w:rPr>
-              <w:t xml:space="preserve">Git Corporatiu (GitLab) </w:t>
+              <w:t>Git Corporatiu</w:t>
+            </w:r>
+            <w:r>
+              <w:rPr>
+                <w:iCs/>
+                <w:color w:val="000000" w:themeColor="text1"/>
+              </w:rPr>
+              <w:t xml:space="preserve"> </w:t>
+            </w:r>
+            <w:proofErr w:type="spellStart"/>
+            <w:r>
+              <w:rPr>
+                <w:iCs/>
+                <w:color w:val="000000" w:themeColor="text1"/>
+              </w:rPr>
+              <w:t>cloud</w:t>
+            </w:r>
+            <w:proofErr w:type="spellEnd"/>
+            <w:r>
+              <w:rPr>
+                <w:iCs/>
+                <w:color w:val="000000" w:themeColor="text1"/>
+              </w:rPr>
+              <w:t xml:space="preserve"> privat</w:t>
+            </w:r>
+            <w:r>
+              <w:rPr>
+                <w:iCs/>
+                <w:color w:val="000000" w:themeColor="text1"/>
+              </w:rPr>
+              <w:t xml:space="preserve"> (</w:t>
+            </w:r>
+            <w:proofErr w:type="spellStart"/>
+            <w:r>
+              <w:rPr>
+                <w:iCs/>
+                <w:color w:val="000000" w:themeColor="text1"/>
+              </w:rPr>
+              <w:t>GitLab</w:t>
+            </w:r>
+            <w:proofErr w:type="spellEnd"/>
+            <w:r>
+              <w:rPr>
+                <w:iCs/>
+                <w:color w:val="000000" w:themeColor="text1"/>
+              </w:rPr>
+              <w:t xml:space="preserve"> i SIC 3.0</w:t>
+            </w:r>
+            <w:r>
+              <w:rPr>
+                <w:iCs/>
+                <w:color w:val="000000" w:themeColor="text1"/>
+              </w:rPr>
+              <w:t xml:space="preserve">) </w:t>
+            </w:r>
+          </w:p>
+          <w:bookmarkEnd w:id="656"/>
+          <w:p>
+            <w:pPr>
+              <w:jc w:val="left"/>
+              <w:rPr>
+                <w:iCs/>
+                <w:color w:val="000000" w:themeColor="text1"/>
+              </w:rPr>
+            </w:pPr>
+            <w:sdt>
+              <w:sdtPr>
+                <w:rPr>
+                  <w:iCs/>
+                  <w:color w:val="000000" w:themeColor="text1"/>
+                </w:rPr>
+                <w:id w:val="912431011"/>
+                <w14:checkbox>
+                  <w14:checked w14:val="0"/>
+                  <w14:checkedState w14:val="0052" w14:font="Wingdings 2"/>
+                  <w14:uncheckedState w14:val="00A3" w14:font="Wingdings 2"/>
+                </w14:checkbox>
+              </w:sdtPr>
+              <w:sdtContent>
+                <w:r>
+                  <w:rPr>
+                    <w:iCs/>
+                    <w:color w:val="000000" w:themeColor="text1"/>
+                  </w:rPr>
+                  <w:sym w:font="Wingdings 2" w:char="F0A3"/>
+                </w:r>
+              </w:sdtContent>
+            </w:sdt>
+            <w:r>
+              <w:rPr>
+                <w:iCs/>
+                <w:color w:val="000000" w:themeColor="text1"/>
+              </w:rPr>
+              <w:t xml:space="preserve">  Git Corporatiu</w:t>
+            </w:r>
+            <w:r>
+              <w:rPr>
+                <w:iCs/>
+                <w:color w:val="000000" w:themeColor="text1"/>
+              </w:rPr>
+              <w:t xml:space="preserve"> </w:t>
+            </w:r>
+            <w:proofErr w:type="spellStart"/>
+            <w:r>
+              <w:rPr>
+                <w:iCs/>
+                <w:color w:val="000000" w:themeColor="text1"/>
+              </w:rPr>
+              <w:t>cloud</w:t>
+            </w:r>
+            <w:proofErr w:type="spellEnd"/>
+            <w:r>
+              <w:rPr>
+                <w:iCs/>
+                <w:color w:val="000000" w:themeColor="text1"/>
+              </w:rPr>
+              <w:t xml:space="preserve"> públic</w:t>
+            </w:r>
+            <w:r>
+              <w:rPr>
+                <w:iCs/>
+                <w:color w:val="000000" w:themeColor="text1"/>
+              </w:rPr>
+              <w:t xml:space="preserve"> (Git</w:t>
+            </w:r>
+            <w:r>
+              <w:rPr>
+                <w:iCs/>
+                <w:color w:val="000000" w:themeColor="text1"/>
+              </w:rPr>
+              <w:t>Hub i SIC+</w:t>
+            </w:r>
+            <w:r>
+              <w:rPr>
+                <w:iCs/>
+                <w:color w:val="000000" w:themeColor="text1"/>
+              </w:rPr>
+              <w:t xml:space="preserve">) </w:t>
             </w:r>
           </w:p>
           <w:p>
@@ -15485,12 +16255,21 @@
                 <w:color w:val="000000" w:themeColor="text1"/>
               </w:rPr>
             </w:pPr>
-            <w:r>
-              <w:rPr>
-                <w:iCs/>
-                <w:color w:val="000000" w:themeColor="text1"/>
-              </w:rPr>
-              <w:t>Repositoris particulars departamentals:</w:t>
+            <w:proofErr w:type="spellStart"/>
+            <w:r>
+              <w:rPr>
+                <w:iCs/>
+                <w:color w:val="000000" w:themeColor="text1"/>
+              </w:rPr>
+              <w:t>Repositoris</w:t>
+            </w:r>
+            <w:proofErr w:type="spellEnd"/>
+            <w:r>
+              <w:rPr>
+                <w:iCs/>
+                <w:color w:val="000000" w:themeColor="text1"/>
+              </w:rPr>
+              <w:t xml:space="preserve"> particulars departamentals:</w:t>
             </w:r>
           </w:p>
           <w:p>
@@ -15531,12 +16310,21 @@
               </w:rPr>
               <w:t xml:space="preserve">  </w:t>
             </w:r>
-            <w:r>
-              <w:rPr>
-                <w:iCs/>
-                <w:color w:val="000000" w:themeColor="text1"/>
-              </w:rPr>
-              <w:t>Bamboo de Salut</w:t>
+            <w:proofErr w:type="spellStart"/>
+            <w:r>
+              <w:rPr>
+                <w:iCs/>
+                <w:color w:val="000000" w:themeColor="text1"/>
+              </w:rPr>
+              <w:t>Bamboo</w:t>
+            </w:r>
+            <w:proofErr w:type="spellEnd"/>
+            <w:r>
+              <w:rPr>
+                <w:iCs/>
+                <w:color w:val="000000" w:themeColor="text1"/>
+              </w:rPr>
+              <w:t xml:space="preserve"> de Salut</w:t>
             </w:r>
           </w:p>
           <w:p>
@@ -15581,8 +16369,17 @@
                 <w:iCs/>
                 <w:color w:val="000000" w:themeColor="text1"/>
               </w:rPr>
-              <w:t>SVN d’Agaur</w:t>
-            </w:r>
+              <w:t xml:space="preserve">SVN </w:t>
+            </w:r>
+            <w:proofErr w:type="spellStart"/>
+            <w:r>
+              <w:rPr>
+                <w:iCs/>
+                <w:color w:val="000000" w:themeColor="text1"/>
+              </w:rPr>
+              <w:t>d’Agaur</w:t>
+            </w:r>
+            <w:proofErr w:type="spellEnd"/>
           </w:p>
           <w:p>
             <w:pPr>
@@ -15717,8 +16514,17 @@
                 <w:iCs/>
                 <w:color w:val="000000" w:themeColor="text1"/>
               </w:rPr>
-              <w:t>SVN d’Incasòl</w:t>
-            </w:r>
+              <w:t xml:space="preserve">SVN </w:t>
+            </w:r>
+            <w:proofErr w:type="spellStart"/>
+            <w:r>
+              <w:rPr>
+                <w:iCs/>
+                <w:color w:val="000000" w:themeColor="text1"/>
+              </w:rPr>
+              <w:t>d’Incasòl</w:t>
+            </w:r>
+            <w:proofErr w:type="spellEnd"/>
           </w:p>
           <w:p>
             <w:pPr>
@@ -15802,12 +16608,21 @@
               </w:rPr>
               <w:t xml:space="preserve">  </w:t>
             </w:r>
-            <w:r>
-              <w:rPr>
-                <w:iCs/>
-                <w:color w:val="000000" w:themeColor="text1"/>
-              </w:rPr>
-              <w:t>Quickbuild de Presidència</w:t>
+            <w:proofErr w:type="spellStart"/>
+            <w:r>
+              <w:rPr>
+                <w:iCs/>
+                <w:color w:val="000000" w:themeColor="text1"/>
+              </w:rPr>
+              <w:t>Quickbuild</w:t>
+            </w:r>
+            <w:proofErr w:type="spellEnd"/>
+            <w:r>
+              <w:rPr>
+                <w:iCs/>
+                <w:color w:val="000000" w:themeColor="text1"/>
+              </w:rPr>
+              <w:t xml:space="preserve"> de Presidència</w:t>
             </w:r>
           </w:p>
           <w:p>
@@ -16162,6 +16977,7 @@
                 <w:iCs/>
                 <w:color w:val="000000" w:themeColor="text1"/>
               </w:rPr>
+              <w:lastRenderedPageBreak/>
               <w:t xml:space="preserve">Nota: En un servei nou s’ha de fer </w:t>
             </w:r>
             <w:r>
@@ -16464,6 +17280,7 @@
               </w:rPr>
               <w:t xml:space="preserve">acceptació, tendència, recomanació CTTI, </w:t>
             </w:r>
+            <w:proofErr w:type="spellStart"/>
             <w:r>
               <w:rPr>
                 <w:rFonts w:cs="Arial"/>
@@ -16471,7 +17288,17 @@
                 <w:color w:val="0070C0"/>
                 <w:lang w:eastAsia="ca-ES"/>
               </w:rPr>
-              <w:t>etc ..</w:t>
+              <w:t>etc</w:t>
+            </w:r>
+            <w:proofErr w:type="spellEnd"/>
+            <w:r>
+              <w:rPr>
+                <w:rFonts w:cs="Arial"/>
+                <w:i/>
+                <w:color w:val="0070C0"/>
+                <w:lang w:eastAsia="ca-ES"/>
+              </w:rPr>
+              <w:t xml:space="preserve"> ..</w:t>
             </w:r>
           </w:p>
           <w:p>
@@ -16690,8 +17517,8 @@
           <w:lang w:val="ca-ES"/>
         </w:rPr>
       </w:pPr>
-      <w:bookmarkStart w:id="656" w:name="_Toc350498905"/>
-      <w:bookmarkStart w:id="657" w:name="_Toc76374238"/>
+      <w:bookmarkStart w:id="657" w:name="_Toc350498905"/>
+      <w:bookmarkStart w:id="658" w:name="_Toc76374238"/>
       <w:r>
         <w:rPr>
           <w:lang w:val="ca-ES"/>
@@ -16699,8 +17526,8 @@
         <w:lastRenderedPageBreak/>
         <w:t>Vista de Desplegament</w:t>
       </w:r>
-      <w:bookmarkEnd w:id="656"/>
       <w:bookmarkEnd w:id="657"/>
+      <w:bookmarkEnd w:id="658"/>
     </w:p>
     <w:p>
       <w:pPr>
@@ -16919,8 +17746,36 @@
           <w:iCs/>
           <w:color w:val="0070C0"/>
         </w:rPr>
-        <w:t xml:space="preserve"> el servei d’Azure Defender</w:t>
-      </w:r>
+        <w:t xml:space="preserve"> el servei </w:t>
+      </w:r>
+      <w:proofErr w:type="spellStart"/>
+      <w:r>
+        <w:rPr>
+          <w:i/>
+          <w:iCs/>
+          <w:color w:val="0070C0"/>
+        </w:rPr>
+        <w:t>d’Azure</w:t>
+      </w:r>
+      <w:proofErr w:type="spellEnd"/>
+      <w:r>
+        <w:rPr>
+          <w:i/>
+          <w:iCs/>
+          <w:color w:val="0070C0"/>
+        </w:rPr>
+        <w:t xml:space="preserve"> </w:t>
+      </w:r>
+      <w:proofErr w:type="spellStart"/>
+      <w:r>
+        <w:rPr>
+          <w:i/>
+          <w:iCs/>
+          <w:color w:val="0070C0"/>
+        </w:rPr>
+        <w:t>Defender</w:t>
+      </w:r>
+      <w:proofErr w:type="spellEnd"/>
       <w:r>
         <w:rPr>
           <w:i/>
@@ -16935,7 +17790,43 @@
           <w:iCs/>
           <w:color w:val="0070C0"/>
         </w:rPr>
-        <w:t>antic Security Center Standard</w:t>
+        <w:t xml:space="preserve">antic </w:t>
+      </w:r>
+      <w:proofErr w:type="spellStart"/>
+      <w:r>
+        <w:rPr>
+          <w:i/>
+          <w:iCs/>
+          <w:color w:val="0070C0"/>
+        </w:rPr>
+        <w:t>Security</w:t>
+      </w:r>
+      <w:proofErr w:type="spellEnd"/>
+      <w:r>
+        <w:rPr>
+          <w:i/>
+          <w:iCs/>
+          <w:color w:val="0070C0"/>
+        </w:rPr>
+        <w:t xml:space="preserve"> </w:t>
+      </w:r>
+      <w:proofErr w:type="spellStart"/>
+      <w:r>
+        <w:rPr>
+          <w:i/>
+          <w:iCs/>
+          <w:color w:val="0070C0"/>
+        </w:rPr>
+        <w:t>Center</w:t>
+      </w:r>
+      <w:proofErr w:type="spellEnd"/>
+      <w:r>
+        <w:rPr>
+          <w:i/>
+          <w:iCs/>
+          <w:color w:val="0070C0"/>
+        </w:rPr>
+        <w:t xml:space="preserve"> Standard</w:t>
       </w:r>
       <w:r>
         <w:rPr>
@@ -18123,7 +19014,31 @@
                 <w:sz w:val="20"/>
                 <w:szCs w:val="20"/>
               </w:rPr>
-              <w:t>Desplegament al cloud públic</w:t>
+              <w:t xml:space="preserve">Desplegament al </w:t>
+            </w:r>
+            <w:proofErr w:type="spellStart"/>
+            <w:r>
+              <w:rPr>
+                <w:b/>
+                <w:bCs/>
+                <w:iCs w:val="0"/>
+                <w:color w:val="0070C0"/>
+                <w:sz w:val="20"/>
+                <w:szCs w:val="20"/>
+              </w:rPr>
+              <w:t>cloud</w:t>
+            </w:r>
+            <w:proofErr w:type="spellEnd"/>
+            <w:r>
+              <w:rPr>
+                <w:b/>
+                <w:bCs/>
+                <w:iCs w:val="0"/>
+                <w:color w:val="0070C0"/>
+                <w:sz w:val="20"/>
+                <w:szCs w:val="20"/>
+              </w:rPr>
+              <w:t xml:space="preserve"> públic</w:t>
             </w:r>
           </w:p>
         </w:tc>
@@ -18249,8 +19164,8 @@
       </w:tr>
     </w:tbl>
     <w:p>
-      <w:bookmarkStart w:id="658" w:name="_Toc350498909"/>
-      <w:bookmarkStart w:id="659" w:name="_Toc76374239"/>
+      <w:bookmarkStart w:id="659" w:name="_Toc350498909"/>
+      <w:bookmarkStart w:id="660" w:name="_Toc76374239"/>
     </w:p>
     <w:p/>
     <w:p/>
@@ -18267,8 +19182,8 @@
         </w:rPr>
         <w:t>Vista Operacional</w:t>
       </w:r>
-      <w:bookmarkEnd w:id="658"/>
       <w:bookmarkEnd w:id="659"/>
+      <w:bookmarkEnd w:id="660"/>
     </w:p>
     <w:p>
       <w:pPr>
@@ -18390,7 +19305,43 @@
           <w:iCs/>
           <w:color w:val="0070C0"/>
         </w:rPr>
-        <w:t xml:space="preserve"> quina implementació del Security Center s’ha dut a terme</w:t>
+        <w:t xml:space="preserve"> quina implementació del </w:t>
+      </w:r>
+      <w:proofErr w:type="spellStart"/>
+      <w:r>
+        <w:rPr>
+          <w:i/>
+          <w:iCs/>
+          <w:color w:val="0070C0"/>
+        </w:rPr>
+        <w:t>Security</w:t>
+      </w:r>
+      <w:proofErr w:type="spellEnd"/>
+      <w:r>
+        <w:rPr>
+          <w:i/>
+          <w:iCs/>
+          <w:color w:val="0070C0"/>
+        </w:rPr>
+        <w:t xml:space="preserve"> </w:t>
+      </w:r>
+      <w:proofErr w:type="spellStart"/>
+      <w:r>
+        <w:rPr>
+          <w:i/>
+          <w:iCs/>
+          <w:color w:val="0070C0"/>
+        </w:rPr>
+        <w:t>Center</w:t>
+      </w:r>
+      <w:proofErr w:type="spellEnd"/>
+      <w:r>
+        <w:rPr>
+          <w:i/>
+          <w:iCs/>
+          <w:color w:val="0070C0"/>
+        </w:rPr>
+        <w:t xml:space="preserve"> s’ha dut a terme</w:t>
       </w:r>
       <w:r>
         <w:rPr>
@@ -18447,10 +19398,10 @@
       <w:pPr>
         <w:pStyle w:val="Ttol1"/>
       </w:pPr>
-      <w:bookmarkStart w:id="660" w:name="_Toc527534455"/>
-      <w:bookmarkStart w:id="661" w:name="_Toc76374240"/>
-      <w:bookmarkStart w:id="662" w:name="_Toc350498910"/>
-      <w:bookmarkEnd w:id="660"/>
+      <w:bookmarkStart w:id="661" w:name="_Toc527534455"/>
+      <w:bookmarkStart w:id="662" w:name="_Toc76374240"/>
+      <w:bookmarkStart w:id="663" w:name="_Toc350498910"/>
+      <w:bookmarkEnd w:id="661"/>
       <w:r>
         <w:lastRenderedPageBreak/>
         <w:t>Pe</w:t>
@@ -18461,7 +19412,7 @@
       <w:r>
         <w:t>spectives Transversals</w:t>
       </w:r>
-      <w:bookmarkEnd w:id="661"/>
+      <w:bookmarkEnd w:id="662"/>
     </w:p>
     <w:p>
       <w:pPr>
@@ -18473,14 +19424,14 @@
           <w:lang w:val="ca-ES"/>
         </w:rPr>
       </w:pPr>
-      <w:bookmarkStart w:id="663" w:name="_Toc76374241"/>
+      <w:bookmarkStart w:id="664" w:name="_Toc76374241"/>
       <w:r>
         <w:rPr>
           <w:lang w:val="ca-ES"/>
         </w:rPr>
         <w:t>Seguretat</w:t>
       </w:r>
-      <w:bookmarkEnd w:id="663"/>
+      <w:bookmarkEnd w:id="664"/>
     </w:p>
     <w:p>
       <w:pPr>
@@ -18645,15 +19596,33 @@
                 <w:iCs/>
                 <w:color w:val="000000" w:themeColor="text1"/>
               </w:rPr>
-              <w:t>Agència Catalana de Cibersegur</w:t>
-            </w:r>
+              <w:t xml:space="preserve">Agència Catalana de </w:t>
+            </w:r>
+            <w:proofErr w:type="spellStart"/>
             <w:r>
               <w:rPr>
                 <w:b/>
                 <w:iCs/>
                 <w:color w:val="000000" w:themeColor="text1"/>
               </w:rPr>
-              <w:t>etat (ACC),</w:t>
+              <w:t>Cibersegur</w:t>
+            </w:r>
+            <w:r>
+              <w:rPr>
+                <w:b/>
+                <w:iCs/>
+                <w:color w:val="000000" w:themeColor="text1"/>
+              </w:rPr>
+              <w:t>etat</w:t>
+            </w:r>
+            <w:proofErr w:type="spellEnd"/>
+            <w:r>
+              <w:rPr>
+                <w:b/>
+                <w:iCs/>
+                <w:color w:val="000000" w:themeColor="text1"/>
+              </w:rPr>
+              <w:t xml:space="preserve"> (ACC),</w:t>
             </w:r>
           </w:p>
         </w:tc>
@@ -18890,7 +19859,23 @@
                 <w:iCs/>
                 <w:color w:val="000000" w:themeColor="text1"/>
               </w:rPr>
-              <w:t xml:space="preserve">  Usuari Extern (VÀLid)</w:t>
+              <w:t xml:space="preserve">  Usuari Extern (</w:t>
+            </w:r>
+            <w:proofErr w:type="spellStart"/>
+            <w:r>
+              <w:rPr>
+                <w:iCs/>
+                <w:color w:val="000000" w:themeColor="text1"/>
+              </w:rPr>
+              <w:t>VÀLid</w:t>
+            </w:r>
+            <w:proofErr w:type="spellEnd"/>
+            <w:r>
+              <w:rPr>
+                <w:iCs/>
+                <w:color w:val="000000" w:themeColor="text1"/>
+              </w:rPr>
+              <w:t>)</w:t>
             </w:r>
           </w:p>
           <w:p>
@@ -18928,7 +19913,23 @@
                 <w:iCs/>
                 <w:color w:val="000000" w:themeColor="text1"/>
               </w:rPr>
-              <w:t xml:space="preserve">  Accés Híbrid (Gicar i VÀLid)</w:t>
+              <w:t xml:space="preserve">  Accés Híbrid (Gicar i </w:t>
+            </w:r>
+            <w:proofErr w:type="spellStart"/>
+            <w:r>
+              <w:rPr>
+                <w:iCs/>
+                <w:color w:val="000000" w:themeColor="text1"/>
+              </w:rPr>
+              <w:t>VÀLid</w:t>
+            </w:r>
+            <w:proofErr w:type="spellEnd"/>
+            <w:r>
+              <w:rPr>
+                <w:iCs/>
+                <w:color w:val="000000" w:themeColor="text1"/>
+              </w:rPr>
+              <w:t>)</w:t>
             </w:r>
           </w:p>
           <w:p>
@@ -19101,10 +20102,19 @@
                 <w:iCs/>
                 <w:color w:val="000000" w:themeColor="text1"/>
               </w:rPr>
-              <w:t xml:space="preserve">  SiteMinder</w:t>
-            </w:r>
-          </w:p>
-          <w:bookmarkStart w:id="664" w:name="OLE_LINK3"/>
+              <w:t xml:space="preserve">  </w:t>
+            </w:r>
+            <w:proofErr w:type="spellStart"/>
+            <w:r>
+              <w:rPr>
+                <w:iCs/>
+                <w:color w:val="000000" w:themeColor="text1"/>
+              </w:rPr>
+              <w:t>SiteMinder</w:t>
+            </w:r>
+            <w:proofErr w:type="spellEnd"/>
+          </w:p>
+          <w:bookmarkStart w:id="665" w:name="OLE_LINK3"/>
           <w:p>
             <w:pPr>
               <w:rPr>
@@ -19135,14 +20145,23 @@
                 </w:r>
               </w:sdtContent>
             </w:sdt>
-            <w:bookmarkEnd w:id="664"/>
-            <w:r>
-              <w:rPr>
-                <w:iCs/>
-                <w:color w:val="000000" w:themeColor="text1"/>
-              </w:rPr>
-              <w:t xml:space="preserve">  Agent de Shibboleth</w:t>
-            </w:r>
+            <w:bookmarkEnd w:id="665"/>
+            <w:r>
+              <w:rPr>
+                <w:iCs/>
+                <w:color w:val="000000" w:themeColor="text1"/>
+              </w:rPr>
+              <w:t xml:space="preserve">  Agent de </w:t>
+            </w:r>
+            <w:proofErr w:type="spellStart"/>
+            <w:r>
+              <w:rPr>
+                <w:iCs/>
+                <w:color w:val="000000" w:themeColor="text1"/>
+              </w:rPr>
+              <w:t>Shibboleth</w:t>
+            </w:r>
+            <w:proofErr w:type="spellEnd"/>
           </w:p>
           <w:p>
             <w:pPr>
@@ -19183,7 +20202,43 @@
                 <w:b w:val="0"/>
                 <w:bCs w:val="0"/>
               </w:rPr>
-              <w:t xml:space="preserve"> SAML Out of the box</w:t>
+              <w:t xml:space="preserve"> SAML </w:t>
+            </w:r>
+            <w:proofErr w:type="spellStart"/>
+            <w:r>
+              <w:rPr>
+                <w:rStyle w:val="Textennegreta"/>
+                <w:b w:val="0"/>
+                <w:bCs w:val="0"/>
+              </w:rPr>
+              <w:t>Out</w:t>
+            </w:r>
+            <w:proofErr w:type="spellEnd"/>
+            <w:r>
+              <w:rPr>
+                <w:rStyle w:val="Textennegreta"/>
+                <w:b w:val="0"/>
+                <w:bCs w:val="0"/>
+              </w:rPr>
+              <w:t xml:space="preserve"> of </w:t>
+            </w:r>
+            <w:proofErr w:type="spellStart"/>
+            <w:r>
+              <w:rPr>
+                <w:rStyle w:val="Textennegreta"/>
+                <w:b w:val="0"/>
+                <w:bCs w:val="0"/>
+              </w:rPr>
+              <w:t>the</w:t>
+            </w:r>
+            <w:proofErr w:type="spellEnd"/>
+            <w:r>
+              <w:rPr>
+                <w:rStyle w:val="Textennegreta"/>
+                <w:b w:val="0"/>
+                <w:bCs w:val="0"/>
+              </w:rPr>
+              <w:t xml:space="preserve"> box</w:t>
             </w:r>
           </w:p>
           <w:p>
@@ -19225,7 +20280,25 @@
                 <w:b w:val="0"/>
                 <w:bCs w:val="0"/>
               </w:rPr>
-              <w:t xml:space="preserve"> AWS: Connexió del ALB contra GICAR/VÀLId per OIDC</w:t>
+              <w:t xml:space="preserve"> AWS: Connexió del ALB contra GICAR/</w:t>
+            </w:r>
+            <w:proofErr w:type="spellStart"/>
+            <w:r>
+              <w:rPr>
+                <w:rStyle w:val="Textennegreta"/>
+                <w:b w:val="0"/>
+                <w:bCs w:val="0"/>
+              </w:rPr>
+              <w:t>VÀLId</w:t>
+            </w:r>
+            <w:proofErr w:type="spellEnd"/>
+            <w:r>
+              <w:rPr>
+                <w:rStyle w:val="Textennegreta"/>
+                <w:b w:val="0"/>
+                <w:bCs w:val="0"/>
+              </w:rPr>
+              <w:t xml:space="preserve"> per OIDC</w:t>
             </w:r>
           </w:p>
           <w:p>
@@ -19264,7 +20337,79 @@
                 <w:b w:val="0"/>
                 <w:bCs w:val="0"/>
               </w:rPr>
-              <w:t xml:space="preserve"> Azure: Connexió d’Azure Container Apps contra GICAR/VÀLId per OIDC</w:t>
+              <w:t xml:space="preserve"> </w:t>
+            </w:r>
+            <w:proofErr w:type="spellStart"/>
+            <w:r>
+              <w:rPr>
+                <w:rStyle w:val="Textennegreta"/>
+                <w:b w:val="0"/>
+                <w:bCs w:val="0"/>
+              </w:rPr>
+              <w:t>Azure</w:t>
+            </w:r>
+            <w:proofErr w:type="spellEnd"/>
+            <w:r>
+              <w:rPr>
+                <w:rStyle w:val="Textennegreta"/>
+                <w:b w:val="0"/>
+                <w:bCs w:val="0"/>
+              </w:rPr>
+              <w:t xml:space="preserve">: Connexió </w:t>
+            </w:r>
+            <w:proofErr w:type="spellStart"/>
+            <w:r>
+              <w:rPr>
+                <w:rStyle w:val="Textennegreta"/>
+                <w:b w:val="0"/>
+                <w:bCs w:val="0"/>
+              </w:rPr>
+              <w:t>d’Azure</w:t>
+            </w:r>
+            <w:proofErr w:type="spellEnd"/>
+            <w:r>
+              <w:rPr>
+                <w:rStyle w:val="Textennegreta"/>
+                <w:b w:val="0"/>
+                <w:bCs w:val="0"/>
+              </w:rPr>
+              <w:t xml:space="preserve"> Container </w:t>
+            </w:r>
+            <w:proofErr w:type="spellStart"/>
+            <w:r>
+              <w:rPr>
+                <w:rStyle w:val="Textennegreta"/>
+                <w:b w:val="0"/>
+                <w:bCs w:val="0"/>
+              </w:rPr>
+              <w:t>Apps</w:t>
+            </w:r>
+            <w:proofErr w:type="spellEnd"/>
+            <w:r>
+              <w:rPr>
+                <w:rStyle w:val="Textennegreta"/>
+                <w:b w:val="0"/>
+                <w:bCs w:val="0"/>
+              </w:rPr>
+              <w:t xml:space="preserve"> contra GICAR/</w:t>
+            </w:r>
+            <w:proofErr w:type="spellStart"/>
+            <w:r>
+              <w:rPr>
+                <w:rStyle w:val="Textennegreta"/>
+                <w:b w:val="0"/>
+                <w:bCs w:val="0"/>
+              </w:rPr>
+              <w:t>VÀLId</w:t>
+            </w:r>
+            <w:proofErr w:type="spellEnd"/>
+            <w:r>
+              <w:rPr>
+                <w:rStyle w:val="Textennegreta"/>
+                <w:b w:val="0"/>
+                <w:bCs w:val="0"/>
+              </w:rPr>
+              <w:t xml:space="preserve"> per OIDC</w:t>
             </w:r>
           </w:p>
           <w:p>
@@ -19656,14 +20801,14 @@
           <w:lang w:val="ca-ES"/>
         </w:rPr>
       </w:pPr>
-      <w:bookmarkStart w:id="665" w:name="_Toc76374242"/>
+      <w:bookmarkStart w:id="666" w:name="_Toc76374242"/>
       <w:r>
         <w:rPr>
           <w:lang w:val="ca-ES"/>
         </w:rPr>
         <w:t>Rendiment i escalabilitat</w:t>
       </w:r>
-      <w:bookmarkEnd w:id="665"/>
+      <w:bookmarkEnd w:id="666"/>
     </w:p>
     <w:p>
       <w:pPr>
@@ -20094,7 +21239,7 @@
           <w:lang w:val="ca-ES"/>
         </w:rPr>
       </w:pPr>
-      <w:bookmarkStart w:id="666" w:name="_Toc76374243"/>
+      <w:bookmarkStart w:id="667" w:name="_Toc76374243"/>
       <w:r>
         <w:rPr>
           <w:lang w:val="ca-ES"/>
@@ -20102,7 +21247,7 @@
         <w:lastRenderedPageBreak/>
         <w:t>Disponibilitat</w:t>
       </w:r>
-      <w:bookmarkEnd w:id="666"/>
+      <w:bookmarkEnd w:id="667"/>
     </w:p>
     <w:p>
       <w:pPr>
@@ -20136,13 +21281,23 @@
         </w:rPr>
         <w:t xml:space="preserve"> suportant possibles </w:t>
       </w:r>
-      <w:r>
-        <w:rPr>
-          <w:i/>
-          <w:iCs/>
-          <w:color w:val="0070C0"/>
-        </w:rPr>
-        <w:t xml:space="preserve">indisponibilitats </w:t>
+      <w:proofErr w:type="spellStart"/>
+      <w:r>
+        <w:rPr>
+          <w:i/>
+          <w:iCs/>
+          <w:color w:val="0070C0"/>
+        </w:rPr>
+        <w:t>indisponibilitats</w:t>
+      </w:r>
+      <w:proofErr w:type="spellEnd"/>
+      <w:r>
+        <w:rPr>
+          <w:i/>
+          <w:iCs/>
+          <w:color w:val="0070C0"/>
+        </w:rPr>
+        <w:t xml:space="preserve"> </w:t>
       </w:r>
       <w:r>
         <w:rPr>
@@ -20642,11 +21797,31 @@
                 <w:iCs/>
                 <w:color w:val="000000" w:themeColor="text1"/>
               </w:rPr>
-              <w:t>Darrer Backup:</w:t>
-            </w:r>
+              <w:t xml:space="preserve">Darrer </w:t>
+            </w:r>
+            <w:proofErr w:type="spellStart"/>
             <w:r>
               <w:rPr>
                 <w:rFonts w:cs="Arial"/>
+                <w:b/>
+                <w:iCs/>
+                <w:color w:val="000000" w:themeColor="text1"/>
+              </w:rPr>
+              <w:t>Backup</w:t>
+            </w:r>
+            <w:proofErr w:type="spellEnd"/>
+            <w:r>
+              <w:rPr>
+                <w:rFonts w:cs="Arial"/>
+                <w:b/>
+                <w:iCs/>
+                <w:color w:val="000000" w:themeColor="text1"/>
+              </w:rPr>
+              <w:t>:</w:t>
+            </w:r>
+            <w:r>
+              <w:rPr>
+                <w:rFonts w:cs="Arial"/>
                 <w:iCs/>
                 <w:color w:val="000000" w:themeColor="text1"/>
               </w:rPr>
@@ -20656,7 +21831,21 @@
               <w:rPr>
                 <w:rFonts w:cs="Arial"/>
               </w:rPr>
-              <w:t>En cas d’incident, el sistema es recupera amb l’últim backup conegut.</w:t>
+              <w:t xml:space="preserve">En cas d’incident, el sistema es recupera amb l’últim </w:t>
+            </w:r>
+            <w:proofErr w:type="spellStart"/>
+            <w:r>
+              <w:rPr>
+                <w:rFonts w:cs="Arial"/>
+              </w:rPr>
+              <w:t>backup</w:t>
+            </w:r>
+            <w:proofErr w:type="spellEnd"/>
+            <w:r>
+              <w:rPr>
+                <w:rFonts w:cs="Arial"/>
+              </w:rPr>
+              <w:t xml:space="preserve"> conegut.</w:t>
             </w:r>
           </w:p>
           <w:p>
@@ -20955,7 +22144,16 @@
           <w:iCs/>
           <w:color w:val="0070C0"/>
         </w:rPr>
-        <w:t>A la següent taula afegir un registre per cada Sistema Extern i afegir detall de com afecta la indisponib</w:t>
+        <w:t xml:space="preserve">A la següent taula afegir un registre per cada Sistema Extern i afegir detall de com afecta la </w:t>
+      </w:r>
+      <w:proofErr w:type="spellStart"/>
+      <w:r>
+        <w:rPr>
+          <w:i/>
+          <w:iCs/>
+          <w:color w:val="0070C0"/>
+        </w:rPr>
+        <w:t>indisponib</w:t>
       </w:r>
       <w:r>
         <w:rPr>
@@ -20971,7 +22169,16 @@
           <w:iCs/>
           <w:color w:val="0070C0"/>
         </w:rPr>
-        <w:t xml:space="preserve">litat de les entitats externes al servei i proposar mesures per reduir o anul·lar la seva afectació. </w:t>
+        <w:t>litat</w:t>
+      </w:r>
+      <w:proofErr w:type="spellEnd"/>
+      <w:r>
+        <w:rPr>
+          <w:i/>
+          <w:iCs/>
+          <w:color w:val="0070C0"/>
+        </w:rPr>
+        <w:t xml:space="preserve"> de les entitats externes al servei i proposar mesures per reduir o anul·lar la seva afectació. </w:t>
       </w:r>
     </w:p>
     <w:p>
@@ -21292,7 +22499,7 @@
           <w:lang w:val="ca-ES"/>
         </w:rPr>
       </w:pPr>
-      <w:bookmarkStart w:id="667" w:name="_Toc76374244"/>
+      <w:bookmarkStart w:id="668" w:name="_Toc76374244"/>
       <w:r>
         <w:rPr>
           <w:lang w:val="ca-ES"/>
@@ -21300,7 +22507,7 @@
         <w:lastRenderedPageBreak/>
         <w:t>Internacionalització</w:t>
       </w:r>
-      <w:bookmarkEnd w:id="667"/>
+      <w:bookmarkEnd w:id="668"/>
     </w:p>
     <w:p>
       <w:pPr>
@@ -21978,8 +23185,8 @@
       <w:pPr>
         <w:pStyle w:val="Ttol1"/>
       </w:pPr>
-      <w:bookmarkStart w:id="668" w:name="_Toc76374245"/>
-      <w:bookmarkEnd w:id="662"/>
+      <w:bookmarkStart w:id="669" w:name="_Toc76374245"/>
+      <w:bookmarkEnd w:id="663"/>
       <w:r>
         <w:lastRenderedPageBreak/>
         <w:t xml:space="preserve">Informació </w:t>
@@ -21996,7 +23203,7 @@
       <w:r>
         <w:t>pel projecte d’aprovisionament</w:t>
       </w:r>
-      <w:bookmarkEnd w:id="668"/>
+      <w:bookmarkEnd w:id="669"/>
     </w:p>
     <w:p>
       <w:pPr>
@@ -22039,16 +23246,16 @@
           <w:lang w:val="ca-ES"/>
         </w:rPr>
       </w:pPr>
-      <w:bookmarkStart w:id="669" w:name="_Toc8657199"/>
-      <w:bookmarkStart w:id="670" w:name="_Toc76374246"/>
+      <w:bookmarkStart w:id="670" w:name="_Toc8657199"/>
+      <w:bookmarkStart w:id="671" w:name="_Toc76374246"/>
       <w:r>
         <w:rPr>
           <w:lang w:val="ca-ES"/>
         </w:rPr>
         <w:t>Informació relativa al context</w:t>
       </w:r>
-      <w:bookmarkEnd w:id="669"/>
       <w:bookmarkEnd w:id="670"/>
+      <w:bookmarkEnd w:id="671"/>
     </w:p>
     <w:p>
       <w:pPr>
@@ -22074,16 +23281,16 @@
           <w:lang w:val="ca-ES"/>
         </w:rPr>
       </w:pPr>
-      <w:bookmarkStart w:id="671" w:name="_Toc8657200"/>
-      <w:bookmarkStart w:id="672" w:name="_Toc76374247"/>
+      <w:bookmarkStart w:id="672" w:name="_Toc8657200"/>
+      <w:bookmarkStart w:id="673" w:name="_Toc76374247"/>
       <w:r>
         <w:rPr>
           <w:lang w:val="ca-ES"/>
         </w:rPr>
         <w:t>Informació relativa al SIC</w:t>
       </w:r>
-      <w:bookmarkEnd w:id="671"/>
       <w:bookmarkEnd w:id="672"/>
+      <w:bookmarkEnd w:id="673"/>
     </w:p>
     <w:p>
       <w:pPr>
@@ -22228,7 +23435,25 @@
                 <w:iCs/>
                 <w:color w:val="0070C0"/>
               </w:rPr>
-              <w:t>n INT, PRE i PRO, si hi ha entorns addicionals indicar quins i en quina posició s’hauran d’afegir a la Pipeline.</w:t>
+              <w:t xml:space="preserve">n INT, PRE i PRO, si hi ha entorns addicionals indicar quins i en quina posició s’hauran d’afegir a la </w:t>
+            </w:r>
+            <w:proofErr w:type="spellStart"/>
+            <w:r>
+              <w:rPr>
+                <w:i/>
+                <w:iCs/>
+                <w:color w:val="0070C0"/>
+              </w:rPr>
+              <w:t>Pipeline</w:t>
+            </w:r>
+            <w:proofErr w:type="spellEnd"/>
+            <w:r>
+              <w:rPr>
+                <w:i/>
+                <w:iCs/>
+                <w:color w:val="0070C0"/>
+              </w:rPr>
+              <w:t>.</w:t>
             </w:r>
           </w:p>
         </w:tc>
@@ -22381,8 +23606,8 @@
           <w:lang w:val="ca-ES"/>
         </w:rPr>
       </w:pPr>
-      <w:bookmarkStart w:id="673" w:name="_Toc8657202"/>
-      <w:bookmarkStart w:id="674" w:name="_Toc76374249"/>
+      <w:bookmarkStart w:id="674" w:name="_Toc8657202"/>
+      <w:bookmarkStart w:id="675" w:name="_Toc76374249"/>
       <w:r>
         <w:rPr>
           <w:bCs/>
@@ -22398,27 +23623,63 @@
           <w:bCs/>
         </w:rPr>
       </w:pPr>
-      <w:bookmarkStart w:id="675" w:name="_Toc8657201"/>
-      <w:bookmarkStart w:id="676" w:name="_Toc76374223"/>
+      <w:bookmarkStart w:id="676" w:name="_Toc8657201"/>
+      <w:bookmarkStart w:id="677" w:name="_Toc76374223"/>
       <w:r>
         <w:rPr>
           <w:bCs/>
         </w:rPr>
-        <w:t>Informació relativa a xarxes</w:t>
-      </w:r>
-      <w:bookmarkEnd w:id="675"/>
+        <w:t xml:space="preserve">Informació relativa a </w:t>
+      </w:r>
+      <w:proofErr w:type="spellStart"/>
       <w:r>
         <w:rPr>
           <w:bCs/>
         </w:rPr>
-        <w:t xml:space="preserve"> i dominis DNS</w:t>
+        <w:t>xarxes</w:t>
       </w:r>
       <w:bookmarkEnd w:id="676"/>
+      <w:proofErr w:type="spellEnd"/>
       <w:r>
         <w:rPr>
           <w:bCs/>
         </w:rPr>
-        <w:t xml:space="preserve"> de les publicacions corporatives</w:t>
+        <w:t xml:space="preserve"> i </w:t>
+      </w:r>
+      <w:proofErr w:type="spellStart"/>
+      <w:r>
+        <w:rPr>
+          <w:bCs/>
+        </w:rPr>
+        <w:t>dominis</w:t>
+      </w:r>
+      <w:proofErr w:type="spellEnd"/>
+      <w:r>
+        <w:rPr>
+          <w:bCs/>
+        </w:rPr>
+        <w:t xml:space="preserve"> DNS</w:t>
+      </w:r>
+      <w:bookmarkEnd w:id="677"/>
+      <w:r>
+        <w:rPr>
+          <w:bCs/>
+        </w:rPr>
+        <w:t xml:space="preserve"> de les </w:t>
+      </w:r>
+      <w:proofErr w:type="spellStart"/>
+      <w:r>
+        <w:rPr>
+          <w:bCs/>
+        </w:rPr>
+        <w:t>publicacions</w:t>
+      </w:r>
+      <w:proofErr w:type="spellEnd"/>
+      <w:r>
+        <w:rPr>
+          <w:bCs/>
+        </w:rPr>
+        <w:t xml:space="preserve"> corporatives</w:t>
       </w:r>
     </w:p>
     <w:p>
@@ -22435,7 +23696,73 @@
           <w:iCs/>
           <w:color w:val="0070C0"/>
         </w:rPr>
-        <w:t>&lt;Requerit&gt; Afegir les regles de connectivitat que no estiguin donades d’alta sempre que en l’apartat 5.1 estigui marcada la opció d’accés desde Intranet.</w:t>
+        <w:t xml:space="preserve">&lt;Requerit&gt; Afegir </w:t>
+      </w:r>
+      <w:bookmarkStart w:id="678" w:name="OLE_LINK5"/>
+      <w:r>
+        <w:rPr>
+          <w:i/>
+          <w:iCs/>
+          <w:color w:val="0070C0"/>
+        </w:rPr>
+        <w:t xml:space="preserve">les regles de connectivitat que no estiguin donades d’alta sempre que en l’apartat </w:t>
+      </w:r>
+      <w:r>
+        <w:rPr>
+          <w:i/>
+          <w:iCs/>
+          <w:color w:val="0070C0"/>
+        </w:rPr>
+        <w:t>2.6</w:t>
+      </w:r>
+      <w:r>
+        <w:rPr>
+          <w:i/>
+          <w:iCs/>
+          <w:color w:val="0070C0"/>
+        </w:rPr>
+        <w:t xml:space="preserve"> estigui marcada la opció d’accés des</w:t>
+      </w:r>
+      <w:r>
+        <w:rPr>
+          <w:i/>
+          <w:iCs/>
+          <w:color w:val="0070C0"/>
+        </w:rPr>
+        <w:t xml:space="preserve"> </w:t>
+      </w:r>
+      <w:r>
+        <w:rPr>
+          <w:i/>
+          <w:iCs/>
+          <w:color w:val="0070C0"/>
+        </w:rPr>
+        <w:t>d</w:t>
+      </w:r>
+      <w:r>
+        <w:rPr>
+          <w:i/>
+          <w:iCs/>
+          <w:color w:val="0070C0"/>
+        </w:rPr>
+        <w:t>’</w:t>
+      </w:r>
+      <w:r>
+        <w:rPr>
+          <w:i/>
+          <w:iCs/>
+          <w:color w:val="0070C0"/>
+        </w:rPr>
+        <w:t>Intranet</w:t>
+      </w:r>
+      <w:bookmarkEnd w:id="678"/>
+      <w:r>
+        <w:rPr>
+          <w:i/>
+          <w:iCs/>
+          <w:color w:val="0070C0"/>
+        </w:rPr>
+        <w:t>.</w:t>
       </w:r>
     </w:p>
     <w:p/>
@@ -22946,6 +24273,7 @@
                 <w:color w:val="0070C0"/>
               </w:rPr>
             </w:pPr>
+            <w:proofErr w:type="spellStart"/>
             <w:r>
               <w:rPr>
                 <w:i/>
@@ -22954,6 +24282,7 @@
               </w:rPr>
               <w:t>x.x.x.x</w:t>
             </w:r>
+            <w:proofErr w:type="spellEnd"/>
           </w:p>
         </w:tc>
         <w:tc>
@@ -23020,6 +24349,7 @@
                 <w:color w:val="0070C0"/>
               </w:rPr>
             </w:pPr>
+            <w:proofErr w:type="spellStart"/>
             <w:r>
               <w:rPr>
                 <w:i/>
@@ -23028,6 +24358,7 @@
               </w:rPr>
               <w:t>x.x.x.x</w:t>
             </w:r>
+            <w:proofErr w:type="spellEnd"/>
           </w:p>
         </w:tc>
         <w:tc>
@@ -23283,6 +24614,7 @@
                 <w:color w:val="0070C0"/>
               </w:rPr>
             </w:pPr>
+            <w:proofErr w:type="spellStart"/>
             <w:r>
               <w:rPr>
                 <w:i/>
@@ -23291,6 +24623,7 @@
               </w:rPr>
               <w:t>x.x.x.x</w:t>
             </w:r>
+            <w:proofErr w:type="spellEnd"/>
           </w:p>
         </w:tc>
         <w:tc>
@@ -23522,6 +24855,7 @@
                 <w:color w:val="0070C0"/>
               </w:rPr>
             </w:pPr>
+            <w:proofErr w:type="spellStart"/>
             <w:r>
               <w:rPr>
                 <w:i/>
@@ -23530,6 +24864,7 @@
               </w:rPr>
               <w:t>x.x.x.x</w:t>
             </w:r>
+            <w:proofErr w:type="spellEnd"/>
           </w:p>
         </w:tc>
         <w:tc>
@@ -23596,6 +24931,7 @@
                 <w:color w:val="0070C0"/>
               </w:rPr>
             </w:pPr>
+            <w:proofErr w:type="spellStart"/>
             <w:r>
               <w:rPr>
                 <w:i/>
@@ -23604,6 +24940,7 @@
               </w:rPr>
               <w:t>x.x.x.x</w:t>
             </w:r>
+            <w:proofErr w:type="spellEnd"/>
           </w:p>
         </w:tc>
         <w:tc>
@@ -23909,6 +25246,7 @@
                 <w:color w:val="0070C0"/>
               </w:rPr>
             </w:pPr>
+            <w:proofErr w:type="spellStart"/>
             <w:r>
               <w:rPr>
                 <w:i/>
@@ -23917,6 +25255,7 @@
               </w:rPr>
               <w:t>x.x.x.x</w:t>
             </w:r>
+            <w:proofErr w:type="spellEnd"/>
           </w:p>
         </w:tc>
         <w:tc>
@@ -24026,7 +25365,25 @@
                 <w:iCs/>
                 <w:color w:val="0070C0"/>
               </w:rPr>
-              <w:t xml:space="preserve">Accés desde la Intranet a la publicació del servei </w:t>
+              <w:t xml:space="preserve">Accés </w:t>
+            </w:r>
+            <w:proofErr w:type="spellStart"/>
+            <w:r>
+              <w:rPr>
+                <w:i/>
+                <w:iCs/>
+                <w:color w:val="0070C0"/>
+              </w:rPr>
+              <w:t>desde</w:t>
+            </w:r>
+            <w:proofErr w:type="spellEnd"/>
+            <w:r>
+              <w:rPr>
+                <w:i/>
+                <w:iCs/>
+                <w:color w:val="0070C0"/>
+              </w:rPr>
+              <w:t xml:space="preserve"> la Intranet a la publicació del servei </w:t>
             </w:r>
           </w:p>
         </w:tc>
@@ -24181,8 +25538,18 @@
                   <w:iCs/>
                   <w:color w:val="FF0000"/>
                 </w:rPr>
-                <w:t>Estàndard-dominis-dns</w:t>
+                <w:t>Estàndard-dominis-</w:t>
               </w:r>
+              <w:proofErr w:type="spellStart"/>
+              <w:r>
+                <w:rPr>
+                  <w:rStyle w:val="Enlla"/>
+                  <w:iCs/>
+                  <w:color w:val="FF0000"/>
+                </w:rPr>
+                <w:t>dns</w:t>
+              </w:r>
+              <w:proofErr w:type="spellEnd"/>
             </w:hyperlink>
           </w:p>
         </w:tc>
@@ -24211,13 +25578,23 @@
                 <w:color w:val="000000" w:themeColor="text1"/>
               </w:rPr>
             </w:pPr>
+            <w:proofErr w:type="spellStart"/>
             <w:r>
               <w:rPr>
                 <w:b/>
                 <w:iCs/>
                 <w:color w:val="000000" w:themeColor="text1"/>
               </w:rPr>
-              <w:t>Urls a assegurar amb Gicar</w:t>
+              <w:t>Urls</w:t>
+            </w:r>
+            <w:proofErr w:type="spellEnd"/>
+            <w:r>
+              <w:rPr>
+                <w:b/>
+                <w:iCs/>
+                <w:color w:val="000000" w:themeColor="text1"/>
+              </w:rPr>
+              <w:t xml:space="preserve"> a assegurar amb Gicar</w:t>
             </w:r>
           </w:p>
         </w:tc>
@@ -24245,7 +25622,25 @@
                 <w:iCs/>
                 <w:color w:val="0070C0"/>
               </w:rPr>
-              <w:t>Identificar quines urls es volen protegir amb Gicar</w:t>
+              <w:t xml:space="preserve">Identificar quines </w:t>
+            </w:r>
+            <w:proofErr w:type="spellStart"/>
+            <w:r>
+              <w:rPr>
+                <w:i/>
+                <w:iCs/>
+                <w:color w:val="0070C0"/>
+              </w:rPr>
+              <w:t>urls</w:t>
+            </w:r>
+            <w:proofErr w:type="spellEnd"/>
+            <w:r>
+              <w:rPr>
+                <w:i/>
+                <w:iCs/>
+                <w:color w:val="0070C0"/>
+              </w:rPr>
+              <w:t xml:space="preserve"> es volen protegir amb Gicar</w:t>
             </w:r>
           </w:p>
         </w:tc>
@@ -24269,7 +25664,21 @@
         <w:rPr>
           <w:bCs/>
         </w:rPr>
-        <w:t>Informació relativa a les resolucions DNS Net0</w:t>
+        <w:t xml:space="preserve">Informació relativa a les </w:t>
+      </w:r>
+      <w:proofErr w:type="spellStart"/>
+      <w:r>
+        <w:rPr>
+          <w:bCs/>
+        </w:rPr>
+        <w:t>resolucions</w:t>
+      </w:r>
+      <w:proofErr w:type="spellEnd"/>
+      <w:r>
+        <w:rPr>
+          <w:bCs/>
+        </w:rPr>
+        <w:t xml:space="preserve"> DNS Net0</w:t>
       </w:r>
     </w:p>
     <w:p>
@@ -24279,7 +25688,41 @@
           <w:iCs/>
           <w:color w:val="0070C0"/>
         </w:rPr>
-        <w:t>&lt;Requerit&gt; Indicar les diferents entrades DNS que s’han de resoldre dins del Cloud i per tant NUS ha de crear les zones en el DNS de la Net0. Indicar si des de la Intranet (els DNS corporatius) s’ha de resoldre aquest domini, sempre que al apartat 5.1 s’hagi indicat que l’accés és des de Intranet.</w:t>
+        <w:t>&lt;Requerit</w:t>
+      </w:r>
+      <w:bookmarkStart w:id="679" w:name="OLE_LINK6"/>
+      <w:r>
+        <w:rPr>
+          <w:i/>
+          <w:iCs/>
+          <w:color w:val="0070C0"/>
+        </w:rPr>
+        <w:t>&gt; Indicar les diferents entrades DNS que s’han de resoldre dins del Cloud i per tant NUS ha de crear les zones en el DNS de la Net0</w:t>
+      </w:r>
+      <w:bookmarkEnd w:id="679"/>
+      <w:r>
+        <w:rPr>
+          <w:i/>
+          <w:iCs/>
+          <w:color w:val="0070C0"/>
+        </w:rPr>
+        <w:t xml:space="preserve">. Indicar si des de la Intranet (els DNS corporatius) s’ha de resoldre aquest domini, sempre que al apartat </w:t>
+      </w:r>
+      <w:r>
+        <w:rPr>
+          <w:i/>
+          <w:iCs/>
+          <w:color w:val="0070C0"/>
+        </w:rPr>
+        <w:t>2.6</w:t>
+      </w:r>
+      <w:r>
+        <w:rPr>
+          <w:i/>
+          <w:iCs/>
+          <w:color w:val="0070C0"/>
+        </w:rPr>
+        <w:t xml:space="preserve"> s’hagi indicat que l’accés és des de Intranet.</w:t>
       </w:r>
     </w:p>
     <w:p/>
@@ -24355,7 +25798,25 @@
                 <w:iCs/>
                 <w:color w:val="FFFFFF" w:themeColor="background1"/>
               </w:rPr>
-              <w:t>Accés desde Intranet</w:t>
+              <w:t xml:space="preserve">Accés </w:t>
+            </w:r>
+            <w:proofErr w:type="spellStart"/>
+            <w:r>
+              <w:rPr>
+                <w:b/>
+                <w:iCs/>
+                <w:color w:val="FFFFFF" w:themeColor="background1"/>
+              </w:rPr>
+              <w:t>desde</w:t>
+            </w:r>
+            <w:proofErr w:type="spellEnd"/>
+            <w:r>
+              <w:rPr>
+                <w:b/>
+                <w:iCs/>
+                <w:color w:val="FFFFFF" w:themeColor="background1"/>
+              </w:rPr>
+              <w:t xml:space="preserve"> Intranet</w:t>
             </w:r>
           </w:p>
         </w:tc>
@@ -24630,7 +26091,29 @@
           <w:iCs/>
           <w:color w:val="0070C0"/>
         </w:rPr>
-        <w:t>Casos /normes DNS's en el Cloud</w:t>
+        <w:t xml:space="preserve">Casos /normes </w:t>
+      </w:r>
+      <w:proofErr w:type="spellStart"/>
+      <w:r>
+        <w:rPr>
+          <w:b/>
+          <w:bCs/>
+          <w:i/>
+          <w:iCs/>
+          <w:color w:val="0070C0"/>
+        </w:rPr>
+        <w:t>DNS's</w:t>
+      </w:r>
+      <w:proofErr w:type="spellEnd"/>
+      <w:r>
+        <w:rPr>
+          <w:b/>
+          <w:bCs/>
+          <w:i/>
+          <w:iCs/>
+          <w:color w:val="0070C0"/>
+        </w:rPr>
+        <w:t xml:space="preserve"> en el Cloud</w:t>
       </w:r>
     </w:p>
     <w:p/>
@@ -24653,35 +26136,124 @@
           <w:iCs/>
           <w:color w:val="0070C0"/>
         </w:rPr>
-        <w:t xml:space="preserve">NO es pot definir amb el mateix nom una URL que resolgui la IP pública definida en el DNS Públic inet i a la vegada que per la mateixa URL es resolgui la ip privada definida en el DNS intranet on-prem, donat que aleshores tothom que està treballant a les seus de la Generalitat aniria a aquesta URL per la línia privada (ExpressRoute, Direct Connect, etc.). </w:t>
+        <w:t xml:space="preserve">NO es pot definir amb el mateix nom una URL que resolgui la IP pública definida en el DNS Públic </w:t>
+      </w:r>
+      <w:proofErr w:type="spellStart"/>
+      <w:r>
+        <w:rPr>
+          <w:i/>
+          <w:iCs/>
+          <w:color w:val="0070C0"/>
+        </w:rPr>
+        <w:t>inet</w:t>
+      </w:r>
+      <w:proofErr w:type="spellEnd"/>
+      <w:r>
+        <w:rPr>
+          <w:i/>
+          <w:iCs/>
+          <w:color w:val="0070C0"/>
+        </w:rPr>
+        <w:t xml:space="preserve"> i a la vegada que per la mateixa URL es resolgui la </w:t>
+      </w:r>
+      <w:proofErr w:type="spellStart"/>
+      <w:r>
+        <w:rPr>
+          <w:i/>
+          <w:iCs/>
+          <w:color w:val="0070C0"/>
+        </w:rPr>
+        <w:t>ip</w:t>
+      </w:r>
+      <w:proofErr w:type="spellEnd"/>
+      <w:r>
+        <w:rPr>
+          <w:i/>
+          <w:iCs/>
+          <w:color w:val="0070C0"/>
+        </w:rPr>
+        <w:t xml:space="preserve"> privada definida en el DNS intranet on-prem, donat que aleshores tothom que està treballant a les seus de la Generalitat aniria a aquesta URL per la línia privada (</w:t>
+      </w:r>
+      <w:proofErr w:type="spellStart"/>
+      <w:r>
+        <w:rPr>
+          <w:i/>
+          <w:iCs/>
+          <w:color w:val="0070C0"/>
+        </w:rPr>
+        <w:t>ExpressRoute</w:t>
+      </w:r>
+      <w:proofErr w:type="spellEnd"/>
+      <w:r>
+        <w:rPr>
+          <w:i/>
+          <w:iCs/>
+          <w:color w:val="0070C0"/>
+        </w:rPr>
+        <w:t xml:space="preserve">, Direct </w:t>
+      </w:r>
+      <w:proofErr w:type="spellStart"/>
+      <w:r>
+        <w:rPr>
+          <w:i/>
+          <w:iCs/>
+          <w:color w:val="0070C0"/>
+        </w:rPr>
+        <w:t>Connect</w:t>
+      </w:r>
+      <w:proofErr w:type="spellEnd"/>
+      <w:r>
+        <w:rPr>
+          <w:i/>
+          <w:iCs/>
+          <w:color w:val="0070C0"/>
+        </w:rPr>
+        <w:t xml:space="preserve">, etc.). </w:t>
       </w:r>
     </w:p>
     <w:p>
       <w:pPr>
-        <w:rPr>
-          <w:i/>
-          <w:iCs/>
-          <w:color w:val="0070C0"/>
-        </w:rPr>
-      </w:pPr>
+        <w:pStyle w:val="Pargrafdellista"/>
+        <w:numPr>
+          <w:ilvl w:val="0"/>
+          <w:numId w:val="73"/>
+        </w:numPr>
+        <w:rPr>
+          <w:i/>
+          <w:iCs/>
+          <w:color w:val="0070C0"/>
+        </w:rPr>
+      </w:pPr>
+      <w:r>
+        <w:rPr>
+          <w:i/>
+          <w:iCs/>
+          <w:color w:val="0070C0"/>
+        </w:rPr>
+        <w:lastRenderedPageBreak/>
+        <w:t xml:space="preserve">Si es dona el cas que una mateixa URL ha de tenir una IP pública al DNS </w:t>
+      </w:r>
+      <w:proofErr w:type="spellStart"/>
+      <w:r>
+        <w:rPr>
+          <w:i/>
+          <w:iCs/>
+          <w:color w:val="0070C0"/>
+        </w:rPr>
+        <w:t>inet</w:t>
+      </w:r>
+      <w:proofErr w:type="spellEnd"/>
+      <w:r>
+        <w:rPr>
+          <w:i/>
+          <w:iCs/>
+          <w:color w:val="0070C0"/>
+        </w:rPr>
+        <w:t xml:space="preserve"> i una IP privada al DNS intranet, s'ha de canviar la URL de la IP privada, és a dir que per accedir a la IP pública es vagi per un nom i per la IP privada per un altre.</w:t>
+      </w:r>
     </w:p>
     <w:p>
       <w:pPr>
-        <w:rPr>
-          <w:lang w:val="es-ES_tradnl"/>
-        </w:rPr>
-      </w:pPr>
-      <w:r>
-        <w:rPr>
-          <w:i/>
-          <w:iCs/>
-          <w:color w:val="0070C0"/>
-        </w:rPr>
-        <w:t>Si es dona el cas que una mateixa URL ha de tenir una IP pública al DNS inet i una IP privada al DNS intranet, s'ha de canviar la URL de la IP privada, és a dir que per accedir a la IP pública es vagi per un nom i per la IP privada per un altre.</w:t>
-      </w:r>
-    </w:p>
-    <w:p>
-      <w:pPr>
         <w:pStyle w:val="Ttol2"/>
         <w:rPr>
           <w:lang w:val="ca-ES"/>
@@ -24717,8 +26289,8 @@
         </w:rPr>
         <w:t>aprovisionament d’Infraestructura</w:t>
       </w:r>
-      <w:bookmarkEnd w:id="673"/>
       <w:bookmarkEnd w:id="674"/>
+      <w:bookmarkEnd w:id="675"/>
     </w:p>
     <w:p>
       <w:pPr>
@@ -24923,7 +26495,7 @@
                 <w:color w:val="FFFFFF" w:themeColor="background1"/>
               </w:rPr>
             </w:pPr>
-            <w:bookmarkStart w:id="677" w:name="_Hlk9589565"/>
+            <w:bookmarkStart w:id="680" w:name="_Hlk9589565"/>
             <w:r>
               <w:rPr>
                 <w:b/>
@@ -25071,7 +26643,25 @@
                 <w:iCs/>
                 <w:color w:val="0070C0"/>
               </w:rPr>
-              <w:t xml:space="preserve">s dels servidors Frontals Internet Apache Departamentals, no </w:t>
+              <w:t xml:space="preserve">s dels servidors Frontals Internet </w:t>
+            </w:r>
+            <w:proofErr w:type="spellStart"/>
+            <w:r>
+              <w:rPr>
+                <w:i/>
+                <w:iCs/>
+                <w:color w:val="0070C0"/>
+              </w:rPr>
+              <w:t>Apache</w:t>
+            </w:r>
+            <w:proofErr w:type="spellEnd"/>
+            <w:r>
+              <w:rPr>
+                <w:i/>
+                <w:iCs/>
+                <w:color w:val="0070C0"/>
+              </w:rPr>
+              <w:t xml:space="preserve"> Departamentals, no </w:t>
             </w:r>
             <w:r>
               <w:rPr>
@@ -25171,7 +26761,25 @@
                 <w:iCs/>
                 <w:color w:val="0070C0"/>
               </w:rPr>
-              <w:t xml:space="preserve">s dels servidors Frontals Intranet Apache Departamentals, no </w:t>
+              <w:t xml:space="preserve">s dels servidors Frontals Intranet </w:t>
+            </w:r>
+            <w:proofErr w:type="spellStart"/>
+            <w:r>
+              <w:rPr>
+                <w:i/>
+                <w:iCs/>
+                <w:color w:val="0070C0"/>
+              </w:rPr>
+              <w:t>Apache</w:t>
+            </w:r>
+            <w:proofErr w:type="spellEnd"/>
+            <w:r>
+              <w:rPr>
+                <w:i/>
+                <w:iCs/>
+                <w:color w:val="0070C0"/>
+              </w:rPr>
+              <w:t xml:space="preserve"> Departamentals, no </w:t>
             </w:r>
             <w:r>
               <w:rPr>
@@ -25363,7 +26971,7 @@
         </w:tc>
       </w:tr>
       <w:bookmarkEnd w:id="0"/>
-      <w:bookmarkEnd w:id="677"/>
+      <w:bookmarkEnd w:id="680"/>
     </w:tbl>
     <w:p>
       <w:pPr>
@@ -25381,14 +26989,14 @@
           <w:lang w:val="ca-ES"/>
         </w:rPr>
       </w:pPr>
-      <w:bookmarkStart w:id="678" w:name="_Toc76374250"/>
+      <w:bookmarkStart w:id="681" w:name="_Toc76374250"/>
       <w:r>
         <w:rPr>
           <w:lang w:val="ca-ES"/>
         </w:rPr>
         <w:t>Estratègia de migració</w:t>
       </w:r>
-      <w:bookmarkEnd w:id="678"/>
+      <w:bookmarkEnd w:id="681"/>
     </w:p>
     <w:sectPr>
       <w:headerReference w:type="default" r:id="rId29"/>
@@ -25677,7 +27285,7 @@
         <w:sz w:val="12"/>
         <w:szCs w:val="12"/>
       </w:rPr>
-      <w:t>09/08/2024</w:t>
+      <w:t>08/10/2024</w:t>
     </w:r>
     <w:r>
       <w:fldChar w:fldCharType="end"/>
@@ -25705,7 +27313,7 @@
         <w:sz w:val="12"/>
         <w:szCs w:val="12"/>
       </w:rPr>
-      <w:t>14:26:27</w:t>
+      <w:t>17:30:54</w:t>
     </w:r>
     <w:r>
       <w:fldChar w:fldCharType="end"/>

</xml_diff>